<commit_message>
Correction des sauts de pages
</commit_message>
<xml_diff>
--- a/docs/Rapport #2.docx
+++ b/docs/Rapport #2.docx
@@ -1,6 +1,6 @@
 
 <file path=word/document.xml><?xml version="1.0" encoding="utf-8"?>
-<w:document xmlns:wpc="http://schemas.microsoft.com/office/word/2010/wordprocessingCanvas" xmlns:mo="http://schemas.microsoft.com/office/mac/office/2008/main" xmlns:mc="http://schemas.openxmlformats.org/markup-compatibility/2006" xmlns:mv="urn:schemas-microsoft-com:mac:vml" xmlns:o="urn:schemas-microsoft-com:office:office" xmlns:r="http://schemas.openxmlformats.org/officeDocument/2006/relationships" xmlns:m="http://schemas.openxmlformats.org/officeDocument/2006/math" xmlns:v="urn:schemas-microsoft-com:vml" xmlns:wp14="http://schemas.microsoft.com/office/word/2010/wordprocessingDrawing" xmlns:wp="http://schemas.openxmlformats.org/drawingml/2006/wordprocessingDrawing" xmlns:w10="urn:schemas-microsoft-com:office:word" xmlns:w="http://schemas.openxmlformats.org/wordprocessingml/2006/main" xmlns:w14="http://schemas.microsoft.com/office/word/2010/wordml" xmlns:w15="http://schemas.microsoft.com/office/word/2012/wordml" xmlns:wpg="http://schemas.microsoft.com/office/word/2010/wordprocessingGroup" xmlns:wpi="http://schemas.microsoft.com/office/word/2010/wordprocessingInk" xmlns:wne="http://schemas.microsoft.com/office/word/2006/wordml" xmlns:wps="http://schemas.microsoft.com/office/word/2010/wordprocessingShape" mc:Ignorable="w14 w15 wp14">
+<w:document xmlns:wpc="http://schemas.microsoft.com/office/word/2010/wordprocessingCanvas" xmlns:cx="http://schemas.microsoft.com/office/drawing/2014/chartex" xmlns:cx1="http://schemas.microsoft.com/office/drawing/2015/9/8/chartex" xmlns:cx2="http://schemas.microsoft.com/office/drawing/2015/10/21/chartex" xmlns:cx3="http://schemas.microsoft.com/office/drawing/2016/5/9/chartex" xmlns:cx4="http://schemas.microsoft.com/office/drawing/2016/5/10/chartex" xmlns:cx5="http://schemas.microsoft.com/office/drawing/2016/5/11/chartex" xmlns:mc="http://schemas.openxmlformats.org/markup-compatibility/2006" xmlns:o="urn:schemas-microsoft-com:office:office" xmlns:r="http://schemas.openxmlformats.org/officeDocument/2006/relationships" xmlns:m="http://schemas.openxmlformats.org/officeDocument/2006/math" xmlns:v="urn:schemas-microsoft-com:vml" xmlns:wp14="http://schemas.microsoft.com/office/word/2010/wordprocessingDrawing" xmlns:wp="http://schemas.openxmlformats.org/drawingml/2006/wordprocessingDrawing" xmlns:w10="urn:schemas-microsoft-com:office:word" xmlns:w="http://schemas.openxmlformats.org/wordprocessingml/2006/main" xmlns:w14="http://schemas.microsoft.com/office/word/2010/wordml" xmlns:w15="http://schemas.microsoft.com/office/word/2012/wordml" xmlns:w16se="http://schemas.microsoft.com/office/word/2015/wordml/symex" xmlns:wpg="http://schemas.microsoft.com/office/word/2010/wordprocessingGroup" xmlns:wpi="http://schemas.microsoft.com/office/word/2010/wordprocessingInk" xmlns:wne="http://schemas.microsoft.com/office/word/2006/wordml" xmlns:wps="http://schemas.microsoft.com/office/word/2010/wordprocessingShape" mc:Ignorable="w14 w15 w16se wp14">
   <w:body>
     <w:p>
       <w:pPr>
@@ -108,6 +108,7 @@
           <w:rFonts w:ascii="Myriad Set Pro Thin" w:hAnsi="Myriad Set Pro Thin"/>
           <w:sz w:val="48"/>
           <w:szCs w:val="48"/>
+          <w:lang w:val="en-US"/>
         </w:rPr>
       </w:pPr>
       <w:r>
@@ -116,6 +117,7 @@
           <w:noProof/>
           <w:sz w:val="48"/>
           <w:szCs w:val="48"/>
+          <w:lang w:val="en-US" w:eastAsia="en-US"/>
         </w:rPr>
         <w:drawing>
           <wp:inline distT="0" distB="0" distL="0" distR="0" wp14:anchorId="389912CE" wp14:editId="63733CD4">
@@ -164,24 +166,9 @@
           <w:rFonts w:ascii="Myriad Set Pro Thin" w:hAnsi="Myriad Set Pro Thin"/>
           <w:sz w:val="48"/>
           <w:szCs w:val="48"/>
-        </w:rPr>
-        <w:t xml:space="preserve">     </w:t>
-      </w:r>
-      <w:r>
-        <w:rPr>
-          <w:rFonts w:ascii="Myriad Set Pro Thin" w:hAnsi="Myriad Set Pro Thin"/>
-          <w:sz w:val="48"/>
-          <w:szCs w:val="48"/>
-        </w:rPr>
-        <w:t xml:space="preserve"> </w:t>
-      </w:r>
-      <w:r>
-        <w:rPr>
-          <w:rFonts w:ascii="Myriad Set Pro Thin" w:hAnsi="Myriad Set Pro Thin"/>
-          <w:sz w:val="48"/>
-          <w:szCs w:val="48"/>
-        </w:rPr>
-        <w:t xml:space="preserve">    </w:t>
+          <w:lang w:val="en-US"/>
+        </w:rPr>
+        <w:t xml:space="preserve">          </w:t>
       </w:r>
       <w:r>
         <w:rPr>
@@ -189,6 +176,7 @@
           <w:noProof/>
           <w:sz w:val="48"/>
           <w:szCs w:val="48"/>
+          <w:lang w:val="en-US" w:eastAsia="en-US"/>
         </w:rPr>
         <w:drawing>
           <wp:inline distT="0" distB="0" distL="0" distR="0" wp14:anchorId="56F1829B" wp14:editId="0A2C5C3D">
@@ -240,6 +228,7 @@
           <w:rFonts w:ascii="Myriad Set Pro Thin" w:hAnsi="Myriad Set Pro Thin"/>
           <w:sz w:val="48"/>
           <w:szCs w:val="48"/>
+          <w:lang w:val="en-US"/>
         </w:rPr>
       </w:pPr>
     </w:p>
@@ -250,6 +239,7 @@
           <w:rFonts w:ascii="Myriad Set Pro Thin" w:hAnsi="Myriad Set Pro Thin"/>
           <w:sz w:val="48"/>
           <w:szCs w:val="48"/>
+          <w:lang w:val="en-US"/>
         </w:rPr>
       </w:pPr>
     </w:p>
@@ -260,6 +250,7 @@
           <w:rFonts w:ascii="Myriad Set Pro Thin" w:hAnsi="Myriad Set Pro Thin"/>
           <w:sz w:val="48"/>
           <w:szCs w:val="48"/>
+          <w:lang w:val="en-US"/>
         </w:rPr>
       </w:pPr>
     </w:p>
@@ -270,6 +261,7 @@
           <w:rFonts w:ascii="Myriad Set Pro Thin" w:hAnsi="Myriad Set Pro Thin"/>
           <w:sz w:val="48"/>
           <w:szCs w:val="48"/>
+          <w:lang w:val="en-US"/>
         </w:rPr>
       </w:pPr>
     </w:p>
@@ -280,6 +272,7 @@
           <w:rFonts w:ascii="Myriad Set Pro Thin" w:hAnsi="Myriad Set Pro Thin" w:cs="Gill Sans Light"/>
           <w:sz w:val="48"/>
           <w:szCs w:val="48"/>
+          <w:lang w:val="en-US"/>
         </w:rPr>
       </w:pPr>
       <w:r>
@@ -287,6 +280,7 @@
           <w:rFonts w:ascii="Myriad Set Pro Thin" w:hAnsi="Myriad Set Pro Thin" w:cs="Gill Sans Light"/>
           <w:sz w:val="48"/>
           <w:szCs w:val="48"/>
+          <w:lang w:val="en-US"/>
         </w:rPr>
         <w:t>Eric Ung</w:t>
       </w:r>
@@ -298,6 +292,7 @@
           <w:rFonts w:ascii="Myriad Set Pro Thin" w:hAnsi="Myriad Set Pro Thin" w:cs="Gill Sans Light"/>
           <w:sz w:val="48"/>
           <w:szCs w:val="48"/>
+          <w:lang w:val="en-US"/>
         </w:rPr>
       </w:pPr>
       <w:r>
@@ -305,6 +300,7 @@
           <w:rFonts w:ascii="Myriad Set Pro Thin" w:hAnsi="Myriad Set Pro Thin" w:cs="Gill Sans Light"/>
           <w:sz w:val="48"/>
           <w:szCs w:val="48"/>
+          <w:lang w:val="en-US"/>
         </w:rPr>
         <w:t>Thomas Greaux</w:t>
       </w:r>
@@ -316,6 +312,7 @@
           <w:rFonts w:ascii="Myriad Set Pro Thin" w:hAnsi="Myriad Set Pro Thin" w:cs="Gill Sans Light"/>
           <w:sz w:val="48"/>
           <w:szCs w:val="48"/>
+          <w:lang w:val="en-US"/>
         </w:rPr>
       </w:pPr>
       <w:r>
@@ -323,6 +320,7 @@
           <w:rFonts w:ascii="Myriad Set Pro Thin" w:hAnsi="Myriad Set Pro Thin" w:cs="Gill Sans Light"/>
           <w:sz w:val="48"/>
           <w:szCs w:val="48"/>
+          <w:lang w:val="en-US"/>
         </w:rPr>
         <w:t>Florian Feraud</w:t>
       </w:r>
@@ -439,7 +437,6 @@
           <w:sz w:val="52"/>
           <w:szCs w:val="52"/>
         </w:rPr>
-        <w:lastRenderedPageBreak/>
         <w:t>Table des matières</w:t>
       </w:r>
     </w:p>
@@ -823,86 +820,6 @@
     <w:p>
       <w:pPr>
         <w:spacing w:line="288" w:lineRule="auto"/>
-        <w:rPr>
-          <w:rFonts w:ascii="Myriad Set Pro Thin" w:hAnsi="Myriad Set Pro Thin"/>
-          <w:sz w:val="32"/>
-          <w:szCs w:val="32"/>
-        </w:rPr>
-      </w:pPr>
-    </w:p>
-    <w:p>
-      <w:pPr>
-        <w:spacing w:line="288" w:lineRule="auto"/>
-        <w:rPr>
-          <w:rFonts w:ascii="Myriad Set Pro Thin" w:hAnsi="Myriad Set Pro Thin"/>
-          <w:sz w:val="32"/>
-          <w:szCs w:val="32"/>
-        </w:rPr>
-      </w:pPr>
-    </w:p>
-    <w:p>
-      <w:pPr>
-        <w:spacing w:line="288" w:lineRule="auto"/>
-        <w:rPr>
-          <w:rFonts w:ascii="Myriad Set Pro Thin" w:hAnsi="Myriad Set Pro Thin"/>
-          <w:sz w:val="32"/>
-          <w:szCs w:val="32"/>
-        </w:rPr>
-      </w:pPr>
-    </w:p>
-    <w:p>
-      <w:pPr>
-        <w:spacing w:line="288" w:lineRule="auto"/>
-        <w:rPr>
-          <w:rFonts w:ascii="Myriad Set Pro Thin" w:hAnsi="Myriad Set Pro Thin"/>
-          <w:sz w:val="32"/>
-          <w:szCs w:val="32"/>
-        </w:rPr>
-      </w:pPr>
-    </w:p>
-    <w:p>
-      <w:pPr>
-        <w:spacing w:line="288" w:lineRule="auto"/>
-        <w:rPr>
-          <w:rFonts w:ascii="Myriad Set Pro Thin" w:hAnsi="Myriad Set Pro Thin"/>
-          <w:sz w:val="32"/>
-          <w:szCs w:val="32"/>
-        </w:rPr>
-      </w:pPr>
-    </w:p>
-    <w:p>
-      <w:pPr>
-        <w:spacing w:line="288" w:lineRule="auto"/>
-        <w:rPr>
-          <w:rFonts w:ascii="Myriad Set Pro Thin" w:hAnsi="Myriad Set Pro Thin"/>
-          <w:sz w:val="32"/>
-          <w:szCs w:val="32"/>
-        </w:rPr>
-      </w:pPr>
-    </w:p>
-    <w:p>
-      <w:pPr>
-        <w:spacing w:line="288" w:lineRule="auto"/>
-        <w:rPr>
-          <w:rFonts w:ascii="Myriad Set Pro Thin" w:hAnsi="Myriad Set Pro Thin"/>
-          <w:sz w:val="32"/>
-          <w:szCs w:val="32"/>
-        </w:rPr>
-      </w:pPr>
-    </w:p>
-    <w:p>
-      <w:pPr>
-        <w:spacing w:line="288" w:lineRule="auto"/>
-        <w:rPr>
-          <w:rFonts w:ascii="Myriad Set Pro Thin" w:hAnsi="Myriad Set Pro Thin"/>
-          <w:sz w:val="32"/>
-          <w:szCs w:val="32"/>
-        </w:rPr>
-      </w:pPr>
-    </w:p>
-    <w:p>
-      <w:pPr>
-        <w:spacing w:line="288" w:lineRule="auto"/>
         <w:jc w:val="center"/>
         <w:rPr>
           <w:rFonts w:ascii="Myriad Set Pro Thin" w:hAnsi="Myriad Set Pro Thin"/>
@@ -916,7 +833,6 @@
           <w:sz w:val="52"/>
           <w:szCs w:val="52"/>
         </w:rPr>
-        <w:lastRenderedPageBreak/>
         <w:t xml:space="preserve">I. </w:t>
       </w:r>
       <w:r>
@@ -1400,6 +1316,15 @@
         <w:spacing w:line="288" w:lineRule="auto"/>
         <w:rPr>
           <w:rFonts w:ascii="Myriad Set Pro Thin" w:hAnsi="Myriad Set Pro Thin"/>
+          <w:szCs w:val="28"/>
+        </w:rPr>
+      </w:pPr>
+    </w:p>
+    <w:p>
+      <w:pPr>
+        <w:spacing w:line="288" w:lineRule="auto"/>
+        <w:rPr>
+          <w:rFonts w:ascii="Myriad Set Pro Thin" w:hAnsi="Myriad Set Pro Thin"/>
           <w:sz w:val="28"/>
           <w:szCs w:val="28"/>
         </w:rPr>
@@ -1410,60 +1335,6 @@
         <w:spacing w:line="288" w:lineRule="auto"/>
         <w:rPr>
           <w:rFonts w:ascii="Myriad Set Pro Thin" w:hAnsi="Myriad Set Pro Thin"/>
-          <w:szCs w:val="28"/>
-        </w:rPr>
-      </w:pPr>
-    </w:p>
-    <w:p>
-      <w:pPr>
-        <w:spacing w:line="288" w:lineRule="auto"/>
-        <w:rPr>
-          <w:rFonts w:ascii="Myriad Set Pro Thin" w:hAnsi="Myriad Set Pro Thin"/>
-          <w:szCs w:val="28"/>
-        </w:rPr>
-      </w:pPr>
-    </w:p>
-    <w:p>
-      <w:pPr>
-        <w:spacing w:line="288" w:lineRule="auto"/>
-        <w:rPr>
-          <w:rFonts w:ascii="Myriad Set Pro Thin" w:hAnsi="Myriad Set Pro Thin"/>
-          <w:szCs w:val="28"/>
-        </w:rPr>
-      </w:pPr>
-    </w:p>
-    <w:p>
-      <w:pPr>
-        <w:spacing w:line="288" w:lineRule="auto"/>
-        <w:rPr>
-          <w:rFonts w:ascii="Myriad Set Pro Thin" w:hAnsi="Myriad Set Pro Thin"/>
-          <w:szCs w:val="28"/>
-        </w:rPr>
-      </w:pPr>
-    </w:p>
-    <w:p>
-      <w:pPr>
-        <w:spacing w:line="288" w:lineRule="auto"/>
-        <w:rPr>
-          <w:rFonts w:ascii="Myriad Set Pro Thin" w:hAnsi="Myriad Set Pro Thin"/>
-          <w:szCs w:val="28"/>
-        </w:rPr>
-      </w:pPr>
-    </w:p>
-    <w:p>
-      <w:pPr>
-        <w:spacing w:line="288" w:lineRule="auto"/>
-        <w:rPr>
-          <w:rFonts w:ascii="Myriad Set Pro Thin" w:hAnsi="Myriad Set Pro Thin"/>
-          <w:szCs w:val="28"/>
-        </w:rPr>
-      </w:pPr>
-    </w:p>
-    <w:p>
-      <w:pPr>
-        <w:spacing w:line="288" w:lineRule="auto"/>
-        <w:rPr>
-          <w:rFonts w:ascii="Myriad Set Pro Thin" w:hAnsi="Myriad Set Pro Thin"/>
           <w:sz w:val="28"/>
           <w:szCs w:val="28"/>
         </w:rPr>
@@ -1482,16 +1353,6 @@
     <w:p>
       <w:pPr>
         <w:spacing w:line="288" w:lineRule="auto"/>
-        <w:rPr>
-          <w:rFonts w:ascii="Myriad Set Pro Thin" w:hAnsi="Myriad Set Pro Thin"/>
-          <w:sz w:val="28"/>
-          <w:szCs w:val="28"/>
-        </w:rPr>
-      </w:pPr>
-    </w:p>
-    <w:p>
-      <w:pPr>
-        <w:spacing w:line="288" w:lineRule="auto"/>
         <w:jc w:val="center"/>
         <w:rPr>
           <w:rFonts w:ascii="Myriad Set Pro Thin" w:hAnsi="Myriad Set Pro Thin"/>
@@ -1505,7 +1366,6 @@
           <w:sz w:val="52"/>
           <w:szCs w:val="52"/>
         </w:rPr>
-        <w:lastRenderedPageBreak/>
         <w:t>I</w:t>
       </w:r>
       <w:r>
@@ -1826,6 +1686,7 @@
           <w:noProof/>
           <w:sz w:val="32"/>
           <w:szCs w:val="32"/>
+          <w:lang w:val="en-US" w:eastAsia="en-US"/>
         </w:rPr>
         <mc:AlternateContent>
           <mc:Choice Requires="wpg">
@@ -2055,7 +1916,7 @@
               </wp:anchor>
             </w:drawing>
           </mc:Choice>
-          <mc:Fallback>
+          <mc:Fallback xmlns:mv="urn:schemas-microsoft-com:mac:vml" xmlns:mo="http://schemas.microsoft.com/office/mac/office/2008/main">
             <w:pict>
               <v:group w14:anchorId="10CCEB08" id="Grouper 11" o:spid="_x0000_s1026" style="position:absolute;margin-left:97.1pt;margin-top:18.85pt;width:183.75pt;height:41.2pt;z-index:251661312" coordsize="2333797,523390" o:gfxdata="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">
                 <v:group id="Grouper 8" o:spid="_x0000_s1027" style="position:absolute;left:1222625;width:1111172;height:274306" coordsize="1455534,278487" o:gfxdata="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">
@@ -2710,8 +2571,6 @@
         </w:rPr>
         <w:t>A reformuler</w:t>
       </w:r>
-      <w:bookmarkStart w:id="0" w:name="_GoBack"/>
-      <w:bookmarkEnd w:id="0"/>
     </w:p>
     <w:p>
       <w:pPr>
@@ -2981,6 +2840,8 @@
         </w:rPr>
         <w:t>Gestion des boucles</w:t>
       </w:r>
+      <w:bookmarkStart w:id="0" w:name="_GoBack"/>
+      <w:bookmarkEnd w:id="0"/>
     </w:p>
     <w:p>
       <w:pPr>
@@ -2995,6 +2856,25 @@
     <w:p>
       <w:pPr>
         <w:spacing w:line="288" w:lineRule="auto"/>
+        <w:jc w:val="center"/>
+        <w:rPr>
+          <w:rFonts w:ascii="Myriad Set Pro Thin" w:hAnsi="Myriad Set Pro Thin"/>
+          <w:sz w:val="52"/>
+          <w:szCs w:val="52"/>
+        </w:rPr>
+      </w:pPr>
+      <w:r>
+        <w:rPr>
+          <w:rFonts w:ascii="Myriad Set Pro Thin" w:hAnsi="Myriad Set Pro Thin"/>
+          <w:sz w:val="52"/>
+          <w:szCs w:val="52"/>
+        </w:rPr>
+        <w:t>III. Démonstration</w:t>
+      </w:r>
+    </w:p>
+    <w:p>
+      <w:pPr>
+        <w:spacing w:line="288" w:lineRule="auto"/>
         <w:rPr>
           <w:rFonts w:ascii="Myriad Set Pro Thin" w:hAnsi="Myriad Set Pro Thin"/>
           <w:sz w:val="32"/>
@@ -3255,26 +3135,6 @@
     <w:p>
       <w:pPr>
         <w:spacing w:line="288" w:lineRule="auto"/>
-        <w:rPr>
-          <w:rFonts w:ascii="Myriad Set Pro Thin" w:hAnsi="Myriad Set Pro Thin"/>
-          <w:sz w:val="32"/>
-          <w:szCs w:val="32"/>
-        </w:rPr>
-      </w:pPr>
-    </w:p>
-    <w:p>
-      <w:pPr>
-        <w:spacing w:line="288" w:lineRule="auto"/>
-        <w:rPr>
-          <w:rFonts w:ascii="Myriad Set Pro Thin" w:hAnsi="Myriad Set Pro Thin"/>
-          <w:sz w:val="32"/>
-          <w:szCs w:val="32"/>
-        </w:rPr>
-      </w:pPr>
-    </w:p>
-    <w:p>
-      <w:pPr>
-        <w:spacing w:line="288" w:lineRule="auto"/>
         <w:jc w:val="center"/>
         <w:rPr>
           <w:rFonts w:ascii="Myriad Set Pro Thin" w:hAnsi="Myriad Set Pro Thin"/>
@@ -3288,245 +3148,7 @@
           <w:sz w:val="52"/>
           <w:szCs w:val="52"/>
         </w:rPr>
-        <w:t>III. Démonstration</w:t>
-      </w:r>
-    </w:p>
-    <w:p>
-      <w:pPr>
-        <w:spacing w:line="288" w:lineRule="auto"/>
-        <w:rPr>
-          <w:rFonts w:ascii="Myriad Set Pro Thin" w:hAnsi="Myriad Set Pro Thin"/>
-          <w:sz w:val="32"/>
-          <w:szCs w:val="32"/>
-        </w:rPr>
-      </w:pPr>
-    </w:p>
-    <w:p>
-      <w:pPr>
-        <w:spacing w:line="288" w:lineRule="auto"/>
-        <w:rPr>
-          <w:rFonts w:ascii="Myriad Set Pro Thin" w:hAnsi="Myriad Set Pro Thin"/>
-          <w:sz w:val="32"/>
-          <w:szCs w:val="32"/>
-        </w:rPr>
-      </w:pPr>
-    </w:p>
-    <w:p>
-      <w:pPr>
-        <w:spacing w:line="288" w:lineRule="auto"/>
-        <w:rPr>
-          <w:rFonts w:ascii="Myriad Set Pro Thin" w:hAnsi="Myriad Set Pro Thin"/>
-          <w:sz w:val="32"/>
-          <w:szCs w:val="32"/>
-        </w:rPr>
-      </w:pPr>
-    </w:p>
-    <w:p>
-      <w:pPr>
-        <w:spacing w:line="288" w:lineRule="auto"/>
-        <w:rPr>
-          <w:rFonts w:ascii="Myriad Set Pro Thin" w:hAnsi="Myriad Set Pro Thin"/>
-          <w:sz w:val="32"/>
-          <w:szCs w:val="32"/>
-        </w:rPr>
-      </w:pPr>
-    </w:p>
-    <w:p>
-      <w:pPr>
-        <w:spacing w:line="288" w:lineRule="auto"/>
-        <w:rPr>
-          <w:rFonts w:ascii="Myriad Set Pro Thin" w:hAnsi="Myriad Set Pro Thin"/>
-          <w:sz w:val="32"/>
-          <w:szCs w:val="32"/>
-        </w:rPr>
-      </w:pPr>
-    </w:p>
-    <w:p>
-      <w:pPr>
-        <w:spacing w:line="288" w:lineRule="auto"/>
-        <w:rPr>
-          <w:rFonts w:ascii="Myriad Set Pro Thin" w:hAnsi="Myriad Set Pro Thin"/>
-          <w:sz w:val="32"/>
-          <w:szCs w:val="32"/>
-        </w:rPr>
-      </w:pPr>
-    </w:p>
-    <w:p>
-      <w:pPr>
-        <w:spacing w:line="288" w:lineRule="auto"/>
-        <w:rPr>
-          <w:rFonts w:ascii="Myriad Set Pro Thin" w:hAnsi="Myriad Set Pro Thin"/>
-          <w:sz w:val="32"/>
-          <w:szCs w:val="32"/>
-        </w:rPr>
-      </w:pPr>
-    </w:p>
-    <w:p>
-      <w:pPr>
-        <w:spacing w:line="288" w:lineRule="auto"/>
-        <w:rPr>
-          <w:rFonts w:ascii="Myriad Set Pro Thin" w:hAnsi="Myriad Set Pro Thin"/>
-          <w:sz w:val="32"/>
-          <w:szCs w:val="32"/>
-        </w:rPr>
-      </w:pPr>
-    </w:p>
-    <w:p>
-      <w:pPr>
-        <w:spacing w:line="288" w:lineRule="auto"/>
-        <w:rPr>
-          <w:rFonts w:ascii="Myriad Set Pro Thin" w:hAnsi="Myriad Set Pro Thin"/>
-          <w:sz w:val="32"/>
-          <w:szCs w:val="32"/>
-        </w:rPr>
-      </w:pPr>
-    </w:p>
-    <w:p>
-      <w:pPr>
-        <w:spacing w:line="288" w:lineRule="auto"/>
-        <w:rPr>
-          <w:rFonts w:ascii="Myriad Set Pro Thin" w:hAnsi="Myriad Set Pro Thin"/>
-          <w:sz w:val="32"/>
-          <w:szCs w:val="32"/>
-        </w:rPr>
-      </w:pPr>
-    </w:p>
-    <w:p>
-      <w:pPr>
-        <w:spacing w:line="288" w:lineRule="auto"/>
-        <w:rPr>
-          <w:rFonts w:ascii="Myriad Set Pro Thin" w:hAnsi="Myriad Set Pro Thin"/>
-          <w:sz w:val="32"/>
-          <w:szCs w:val="32"/>
-        </w:rPr>
-      </w:pPr>
-    </w:p>
-    <w:p>
-      <w:pPr>
-        <w:spacing w:line="288" w:lineRule="auto"/>
-        <w:rPr>
-          <w:rFonts w:ascii="Myriad Set Pro Thin" w:hAnsi="Myriad Set Pro Thin"/>
-          <w:sz w:val="32"/>
-          <w:szCs w:val="32"/>
-        </w:rPr>
-      </w:pPr>
-    </w:p>
-    <w:p>
-      <w:pPr>
-        <w:spacing w:line="288" w:lineRule="auto"/>
-        <w:rPr>
-          <w:rFonts w:ascii="Myriad Set Pro Thin" w:hAnsi="Myriad Set Pro Thin"/>
-          <w:sz w:val="32"/>
-          <w:szCs w:val="32"/>
-        </w:rPr>
-      </w:pPr>
-    </w:p>
-    <w:p>
-      <w:pPr>
-        <w:spacing w:line="288" w:lineRule="auto"/>
-        <w:rPr>
-          <w:rFonts w:ascii="Myriad Set Pro Thin" w:hAnsi="Myriad Set Pro Thin"/>
-          <w:sz w:val="32"/>
-          <w:szCs w:val="32"/>
-        </w:rPr>
-      </w:pPr>
-    </w:p>
-    <w:p>
-      <w:pPr>
-        <w:spacing w:line="288" w:lineRule="auto"/>
-        <w:rPr>
-          <w:rFonts w:ascii="Myriad Set Pro Thin" w:hAnsi="Myriad Set Pro Thin"/>
-          <w:sz w:val="32"/>
-          <w:szCs w:val="32"/>
-        </w:rPr>
-      </w:pPr>
-    </w:p>
-    <w:p>
-      <w:pPr>
-        <w:spacing w:line="288" w:lineRule="auto"/>
-        <w:rPr>
-          <w:rFonts w:ascii="Myriad Set Pro Thin" w:hAnsi="Myriad Set Pro Thin"/>
-          <w:sz w:val="32"/>
-          <w:szCs w:val="32"/>
-        </w:rPr>
-      </w:pPr>
-    </w:p>
-    <w:p>
-      <w:pPr>
-        <w:spacing w:line="288" w:lineRule="auto"/>
-        <w:rPr>
-          <w:rFonts w:ascii="Myriad Set Pro Thin" w:hAnsi="Myriad Set Pro Thin"/>
-          <w:sz w:val="32"/>
-          <w:szCs w:val="32"/>
-        </w:rPr>
-      </w:pPr>
-    </w:p>
-    <w:p>
-      <w:pPr>
-        <w:spacing w:line="288" w:lineRule="auto"/>
-        <w:rPr>
-          <w:rFonts w:ascii="Myriad Set Pro Thin" w:hAnsi="Myriad Set Pro Thin"/>
-          <w:sz w:val="32"/>
-          <w:szCs w:val="32"/>
-        </w:rPr>
-      </w:pPr>
-    </w:p>
-    <w:p>
-      <w:pPr>
-        <w:spacing w:line="288" w:lineRule="auto"/>
-        <w:rPr>
-          <w:rFonts w:ascii="Myriad Set Pro Thin" w:hAnsi="Myriad Set Pro Thin"/>
-          <w:sz w:val="32"/>
-          <w:szCs w:val="32"/>
-        </w:rPr>
-      </w:pPr>
-    </w:p>
-    <w:p>
-      <w:pPr>
-        <w:spacing w:line="288" w:lineRule="auto"/>
-        <w:rPr>
-          <w:rFonts w:ascii="Myriad Set Pro Thin" w:hAnsi="Myriad Set Pro Thin"/>
-          <w:sz w:val="32"/>
-          <w:szCs w:val="32"/>
-        </w:rPr>
-      </w:pPr>
-    </w:p>
-    <w:p>
-      <w:pPr>
-        <w:spacing w:line="288" w:lineRule="auto"/>
-        <w:rPr>
-          <w:rFonts w:ascii="Myriad Set Pro Thin" w:hAnsi="Myriad Set Pro Thin"/>
-          <w:sz w:val="32"/>
-          <w:szCs w:val="32"/>
-        </w:rPr>
-      </w:pPr>
-    </w:p>
-    <w:p>
-      <w:pPr>
-        <w:spacing w:line="288" w:lineRule="auto"/>
-        <w:rPr>
-          <w:rFonts w:ascii="Myriad Set Pro Thin" w:hAnsi="Myriad Set Pro Thin"/>
-          <w:sz w:val="32"/>
-          <w:szCs w:val="32"/>
-        </w:rPr>
-      </w:pPr>
-    </w:p>
-    <w:p>
-      <w:pPr>
-        <w:spacing w:line="288" w:lineRule="auto"/>
-        <w:jc w:val="center"/>
-        <w:rPr>
-          <w:rFonts w:ascii="Myriad Set Pro Thin" w:hAnsi="Myriad Set Pro Thin"/>
-          <w:sz w:val="52"/>
-          <w:szCs w:val="52"/>
-        </w:rPr>
-      </w:pPr>
-      <w:r>
-        <w:rPr>
-          <w:rFonts w:ascii="Myriad Set Pro Thin" w:hAnsi="Myriad Set Pro Thin"/>
-          <w:sz w:val="52"/>
-          <w:szCs w:val="52"/>
-        </w:rPr>
+        <w:lastRenderedPageBreak/>
         <w:t>Annexe</w:t>
       </w:r>
     </w:p>
@@ -3630,8 +3252,8 @@
               <w:tblLook w:val="04A0" w:firstRow="1" w:lastRow="0" w:firstColumn="1" w:lastColumn="0" w:noHBand="0" w:noVBand="1"/>
             </w:tblPr>
             <w:tblGrid>
-              <w:gridCol w:w="761"/>
-              <w:gridCol w:w="8305"/>
+              <w:gridCol w:w="747"/>
+              <w:gridCol w:w="8319"/>
             </w:tblGrid>
             <w:tr>
               <w:tc>
@@ -4245,13 +3867,15 @@
                       <w:rFonts w:ascii="Source Code Pro" w:hAnsi="Source Code Pro"/>
                       <w:sz w:val="20"/>
                       <w:szCs w:val="20"/>
-                    </w:rPr>
-                  </w:pPr>
-                  <w:r>
-                    <w:rPr>
-                      <w:rFonts w:ascii="Source Code Pro" w:hAnsi="Source Code Pro"/>
-                      <w:sz w:val="20"/>
-                      <w:szCs w:val="20"/>
+                      <w:lang w:val="en-US"/>
+                    </w:rPr>
+                  </w:pPr>
+                  <w:r>
+                    <w:rPr>
+                      <w:rFonts w:ascii="Source Code Pro" w:hAnsi="Source Code Pro"/>
+                      <w:sz w:val="20"/>
+                      <w:szCs w:val="20"/>
+                      <w:lang w:val="en-US"/>
                     </w:rPr>
                     <w:t xml:space="preserve">    </w:t>
                   </w:r>
@@ -4261,6 +3885,7 @@
                       <w:color w:val="C70040"/>
                       <w:sz w:val="20"/>
                       <w:szCs w:val="20"/>
+                      <w:lang w:val="en-US"/>
                     </w:rPr>
                     <w:t>protected</w:t>
                   </w:r>
@@ -4269,6 +3894,7 @@
                       <w:rFonts w:ascii="Source Code Pro" w:hAnsi="Source Code Pro"/>
                       <w:sz w:val="20"/>
                       <w:szCs w:val="20"/>
+                      <w:lang w:val="en-US"/>
                     </w:rPr>
                     <w:t xml:space="preserve"> </w:t>
                   </w:r>
@@ -4280,6 +3906,7 @@
                       <w:color w:val="34A7BD"/>
                       <w:sz w:val="20"/>
                       <w:szCs w:val="20"/>
+                      <w:lang w:val="en-US"/>
                     </w:rPr>
                     <w:t>Color</w:t>
                   </w:r>
@@ -4288,6 +3915,7 @@
                       <w:rFonts w:ascii="Source Code Pro" w:hAnsi="Source Code Pro"/>
                       <w:sz w:val="20"/>
                       <w:szCs w:val="20"/>
+                      <w:lang w:val="en-US"/>
                     </w:rPr>
                     <w:t xml:space="preserve"> colorRGB </w:t>
                   </w:r>
@@ -4297,6 +3925,7 @@
                       <w:color w:val="C70040"/>
                       <w:sz w:val="20"/>
                       <w:szCs w:val="20"/>
+                      <w:lang w:val="en-US"/>
                     </w:rPr>
                     <w:t>=</w:t>
                   </w:r>
@@ -4305,6 +3934,7 @@
                       <w:rFonts w:ascii="Source Code Pro" w:hAnsi="Source Code Pro"/>
                       <w:sz w:val="20"/>
                       <w:szCs w:val="20"/>
+                      <w:lang w:val="en-US"/>
                     </w:rPr>
                     <w:t xml:space="preserve"> </w:t>
                   </w:r>
@@ -4314,6 +3944,7 @@
                       <w:color w:val="C70040"/>
                       <w:sz w:val="20"/>
                       <w:szCs w:val="20"/>
+                      <w:lang w:val="en-US"/>
                     </w:rPr>
                     <w:t>new</w:t>
                   </w:r>
@@ -4322,6 +3953,7 @@
                       <w:rFonts w:ascii="Source Code Pro" w:hAnsi="Source Code Pro"/>
                       <w:sz w:val="20"/>
                       <w:szCs w:val="20"/>
+                      <w:lang w:val="en-US"/>
                     </w:rPr>
                     <w:t xml:space="preserve"> </w:t>
                   </w:r>
@@ -4333,6 +3965,7 @@
                       <w:color w:val="34A7BD"/>
                       <w:sz w:val="20"/>
                       <w:szCs w:val="20"/>
+                      <w:lang w:val="en-US"/>
                     </w:rPr>
                     <w:t>Color</w:t>
                   </w:r>
@@ -4341,6 +3974,7 @@
                       <w:rFonts w:ascii="Source Code Pro" w:hAnsi="Source Code Pro"/>
                       <w:sz w:val="20"/>
                       <w:szCs w:val="20"/>
+                      <w:lang w:val="en-US"/>
                     </w:rPr>
                     <w:t>(</w:t>
                   </w:r>
@@ -4350,6 +3984,7 @@
                       <w:color w:val="7C4FCD"/>
                       <w:sz w:val="20"/>
                       <w:szCs w:val="20"/>
+                      <w:lang w:val="en-US"/>
                     </w:rPr>
                     <w:t>255</w:t>
                   </w:r>
@@ -4358,6 +3993,7 @@
                       <w:rFonts w:ascii="Source Code Pro" w:hAnsi="Source Code Pro"/>
                       <w:sz w:val="20"/>
                       <w:szCs w:val="20"/>
+                      <w:lang w:val="en-US"/>
                     </w:rPr>
                     <w:t xml:space="preserve">, </w:t>
                   </w:r>
@@ -4367,6 +4003,7 @@
                       <w:color w:val="7C4FCD"/>
                       <w:sz w:val="20"/>
                       <w:szCs w:val="20"/>
+                      <w:lang w:val="en-US"/>
                     </w:rPr>
                     <w:t>255</w:t>
                   </w:r>
@@ -4375,6 +4012,7 @@
                       <w:rFonts w:ascii="Source Code Pro" w:hAnsi="Source Code Pro"/>
                       <w:sz w:val="20"/>
                       <w:szCs w:val="20"/>
+                      <w:lang w:val="en-US"/>
                     </w:rPr>
                     <w:t xml:space="preserve">, </w:t>
                   </w:r>
@@ -4384,6 +4022,7 @@
                       <w:color w:val="7C4FCD"/>
                       <w:sz w:val="20"/>
                       <w:szCs w:val="20"/>
+                      <w:lang w:val="en-US"/>
                     </w:rPr>
                     <w:t>255</w:t>
                   </w:r>
@@ -4392,6 +4031,7 @@
                       <w:rFonts w:ascii="Source Code Pro" w:hAnsi="Source Code Pro"/>
                       <w:sz w:val="20"/>
                       <w:szCs w:val="20"/>
+                      <w:lang w:val="en-US"/>
                     </w:rPr>
                     <w:t>);</w:t>
                   </w:r>
@@ -4425,8 +4065,17 @@
                       <w:rFonts w:ascii="Source Code Pro" w:hAnsi="Source Code Pro"/>
                       <w:sz w:val="20"/>
                       <w:szCs w:val="20"/>
-                    </w:rPr>
-                    <w:t>  9 </w:t>
+                      <w:lang w:val="en-US"/>
+                    </w:rPr>
+                    <w:t>  </w:t>
+                  </w:r>
+                  <w:r>
+                    <w:rPr>
+                      <w:rFonts w:ascii="Source Code Pro" w:hAnsi="Source Code Pro"/>
+                      <w:sz w:val="20"/>
+                      <w:szCs w:val="20"/>
+                    </w:rPr>
+                    <w:t>9 </w:t>
                   </w:r>
                 </w:p>
               </w:tc>
@@ -4443,13 +4092,15 @@
                       <w:rFonts w:ascii="Source Code Pro" w:hAnsi="Source Code Pro"/>
                       <w:sz w:val="20"/>
                       <w:szCs w:val="20"/>
-                    </w:rPr>
-                  </w:pPr>
-                  <w:r>
-                    <w:rPr>
-                      <w:rFonts w:ascii="Source Code Pro" w:hAnsi="Source Code Pro"/>
-                      <w:sz w:val="20"/>
-                      <w:szCs w:val="20"/>
+                      <w:lang w:val="en-US"/>
+                    </w:rPr>
+                  </w:pPr>
+                  <w:r>
+                    <w:rPr>
+                      <w:rFonts w:ascii="Source Code Pro" w:hAnsi="Source Code Pro"/>
+                      <w:sz w:val="20"/>
+                      <w:szCs w:val="20"/>
+                      <w:lang w:val="en-US"/>
                     </w:rPr>
                     <w:t xml:space="preserve">    </w:t>
                   </w:r>
@@ -4459,6 +4110,7 @@
                       <w:color w:val="C70040"/>
                       <w:sz w:val="20"/>
                       <w:szCs w:val="20"/>
+                      <w:lang w:val="en-US"/>
                     </w:rPr>
                     <w:t>protected</w:t>
                   </w:r>
@@ -4467,6 +4119,7 @@
                       <w:rFonts w:ascii="Source Code Pro" w:hAnsi="Source Code Pro"/>
                       <w:sz w:val="20"/>
                       <w:szCs w:val="20"/>
+                      <w:lang w:val="en-US"/>
                     </w:rPr>
                     <w:t xml:space="preserve"> </w:t>
                   </w:r>
@@ -4478,6 +4131,7 @@
                       <w:color w:val="34A7BD"/>
                       <w:sz w:val="20"/>
                       <w:szCs w:val="20"/>
+                      <w:lang w:val="en-US"/>
                     </w:rPr>
                     <w:t>String</w:t>
                   </w:r>
@@ -4486,6 +4140,7 @@
                       <w:rFonts w:ascii="Source Code Pro" w:hAnsi="Source Code Pro"/>
                       <w:sz w:val="20"/>
                       <w:szCs w:val="20"/>
+                      <w:lang w:val="en-US"/>
                     </w:rPr>
                     <w:t xml:space="preserve"> colorHexa </w:t>
                   </w:r>
@@ -4495,6 +4150,7 @@
                       <w:color w:val="C70040"/>
                       <w:sz w:val="20"/>
                       <w:szCs w:val="20"/>
+                      <w:lang w:val="en-US"/>
                     </w:rPr>
                     <w:t>=</w:t>
                   </w:r>
@@ -4503,6 +4159,7 @@
                       <w:rFonts w:ascii="Source Code Pro" w:hAnsi="Source Code Pro"/>
                       <w:sz w:val="20"/>
                       <w:szCs w:val="20"/>
+                      <w:lang w:val="en-US"/>
                     </w:rPr>
                     <w:t xml:space="preserve"> </w:t>
                   </w:r>
@@ -4512,6 +4169,7 @@
                       <w:color w:val="C70040"/>
                       <w:sz w:val="20"/>
                       <w:szCs w:val="20"/>
+                      <w:lang w:val="en-US"/>
                     </w:rPr>
                     <w:t>new</w:t>
                   </w:r>
@@ -4520,6 +4178,7 @@
                       <w:rFonts w:ascii="Source Code Pro" w:hAnsi="Source Code Pro"/>
                       <w:sz w:val="20"/>
                       <w:szCs w:val="20"/>
+                      <w:lang w:val="en-US"/>
                     </w:rPr>
                     <w:t xml:space="preserve"> </w:t>
                   </w:r>
@@ -4531,6 +4190,7 @@
                       <w:color w:val="34A7BD"/>
                       <w:sz w:val="20"/>
                       <w:szCs w:val="20"/>
+                      <w:lang w:val="en-US"/>
                     </w:rPr>
                     <w:t>String</w:t>
                   </w:r>
@@ -4539,6 +4199,7 @@
                       <w:rFonts w:ascii="Source Code Pro" w:hAnsi="Source Code Pro"/>
                       <w:sz w:val="20"/>
                       <w:szCs w:val="20"/>
+                      <w:lang w:val="en-US"/>
                     </w:rPr>
                     <w:t>(</w:t>
                   </w:r>
@@ -4548,6 +4209,7 @@
                       <w:color w:val="8F8634"/>
                       <w:sz w:val="20"/>
                       <w:szCs w:val="20"/>
+                      <w:lang w:val="en-US"/>
                     </w:rPr>
                     <w:t>"ffffff"</w:t>
                   </w:r>
@@ -4556,6 +4218,7 @@
                       <w:rFonts w:ascii="Source Code Pro" w:hAnsi="Source Code Pro"/>
                       <w:sz w:val="20"/>
                       <w:szCs w:val="20"/>
+                      <w:lang w:val="en-US"/>
                     </w:rPr>
                     <w:t>);</w:t>
                   </w:r>
@@ -4589,8 +4252,17 @@
                       <w:rFonts w:ascii="Source Code Pro" w:hAnsi="Source Code Pro"/>
                       <w:sz w:val="20"/>
                       <w:szCs w:val="20"/>
-                    </w:rPr>
-                    <w:t> 10 </w:t>
+                      <w:lang w:val="en-US"/>
+                    </w:rPr>
+                    <w:t> </w:t>
+                  </w:r>
+                  <w:r>
+                    <w:rPr>
+                      <w:rFonts w:ascii="Source Code Pro" w:hAnsi="Source Code Pro"/>
+                      <w:sz w:val="20"/>
+                      <w:szCs w:val="20"/>
+                    </w:rPr>
+                    <w:t>10 </w:t>
                   </w:r>
                 </w:p>
               </w:tc>
@@ -4607,13 +4279,15 @@
                       <w:rFonts w:ascii="Source Code Pro" w:hAnsi="Source Code Pro"/>
                       <w:sz w:val="20"/>
                       <w:szCs w:val="20"/>
-                    </w:rPr>
-                  </w:pPr>
-                  <w:r>
-                    <w:rPr>
-                      <w:rFonts w:ascii="Source Code Pro" w:hAnsi="Source Code Pro"/>
-                      <w:sz w:val="20"/>
-                      <w:szCs w:val="20"/>
+                      <w:lang w:val="en-US"/>
+                    </w:rPr>
+                  </w:pPr>
+                  <w:r>
+                    <w:rPr>
+                      <w:rFonts w:ascii="Source Code Pro" w:hAnsi="Source Code Pro"/>
+                      <w:sz w:val="20"/>
+                      <w:szCs w:val="20"/>
+                      <w:lang w:val="en-US"/>
                     </w:rPr>
                     <w:t xml:space="preserve">    </w:t>
                   </w:r>
@@ -4623,6 +4297,7 @@
                       <w:color w:val="C70040"/>
                       <w:sz w:val="20"/>
                       <w:szCs w:val="20"/>
+                      <w:lang w:val="en-US"/>
                     </w:rPr>
                     <w:t>protected</w:t>
                   </w:r>
@@ -4631,6 +4306,7 @@
                       <w:rFonts w:ascii="Source Code Pro" w:hAnsi="Source Code Pro"/>
                       <w:sz w:val="20"/>
                       <w:szCs w:val="20"/>
+                      <w:lang w:val="en-US"/>
                     </w:rPr>
                     <w:t xml:space="preserve"> </w:t>
                   </w:r>
@@ -4642,6 +4318,7 @@
                       <w:color w:val="34A7BD"/>
                       <w:sz w:val="20"/>
                       <w:szCs w:val="20"/>
+                      <w:lang w:val="en-US"/>
                     </w:rPr>
                     <w:t>String</w:t>
                   </w:r>
@@ -4650,6 +4327,7 @@
                       <w:rFonts w:ascii="Source Code Pro" w:hAnsi="Source Code Pro"/>
                       <w:sz w:val="20"/>
                       <w:szCs w:val="20"/>
+                      <w:lang w:val="en-US"/>
                     </w:rPr>
                     <w:t xml:space="preserve"> name </w:t>
                   </w:r>
@@ -4659,6 +4337,7 @@
                       <w:color w:val="C70040"/>
                       <w:sz w:val="20"/>
                       <w:szCs w:val="20"/>
+                      <w:lang w:val="en-US"/>
                     </w:rPr>
                     <w:t>=</w:t>
                   </w:r>
@@ -4667,6 +4346,7 @@
                       <w:rFonts w:ascii="Source Code Pro" w:hAnsi="Source Code Pro"/>
                       <w:sz w:val="20"/>
                       <w:szCs w:val="20"/>
+                      <w:lang w:val="en-US"/>
                     </w:rPr>
                     <w:t xml:space="preserve"> </w:t>
                   </w:r>
@@ -4676,6 +4356,7 @@
                       <w:color w:val="C70040"/>
                       <w:sz w:val="20"/>
                       <w:szCs w:val="20"/>
+                      <w:lang w:val="en-US"/>
                     </w:rPr>
                     <w:t>new</w:t>
                   </w:r>
@@ -4684,6 +4365,7 @@
                       <w:rFonts w:ascii="Source Code Pro" w:hAnsi="Source Code Pro"/>
                       <w:sz w:val="20"/>
                       <w:szCs w:val="20"/>
+                      <w:lang w:val="en-US"/>
                     </w:rPr>
                     <w:t xml:space="preserve"> </w:t>
                   </w:r>
@@ -4695,6 +4377,7 @@
                       <w:color w:val="34A7BD"/>
                       <w:sz w:val="20"/>
                       <w:szCs w:val="20"/>
+                      <w:lang w:val="en-US"/>
                     </w:rPr>
                     <w:t>String</w:t>
                   </w:r>
@@ -4703,6 +4386,7 @@
                       <w:rFonts w:ascii="Source Code Pro" w:hAnsi="Source Code Pro"/>
                       <w:sz w:val="20"/>
                       <w:szCs w:val="20"/>
+                      <w:lang w:val="en-US"/>
                     </w:rPr>
                     <w:t>(</w:t>
                   </w:r>
@@ -4712,6 +4396,7 @@
                       <w:color w:val="8F8634"/>
                       <w:sz w:val="20"/>
                       <w:szCs w:val="20"/>
+                      <w:lang w:val="en-US"/>
                     </w:rPr>
                     <w:t>"INCR"</w:t>
                   </w:r>
@@ -4720,6 +4405,7 @@
                       <w:rFonts w:ascii="Source Code Pro" w:hAnsi="Source Code Pro"/>
                       <w:sz w:val="20"/>
                       <w:szCs w:val="20"/>
+                      <w:lang w:val="en-US"/>
                     </w:rPr>
                     <w:t>);</w:t>
                   </w:r>
@@ -4753,8 +4439,17 @@
                       <w:rFonts w:ascii="Source Code Pro" w:hAnsi="Source Code Pro"/>
                       <w:sz w:val="20"/>
                       <w:szCs w:val="20"/>
-                    </w:rPr>
-                    <w:t> 11 </w:t>
+                      <w:lang w:val="en-US"/>
+                    </w:rPr>
+                    <w:t> </w:t>
+                  </w:r>
+                  <w:r>
+                    <w:rPr>
+                      <w:rFonts w:ascii="Source Code Pro" w:hAnsi="Source Code Pro"/>
+                      <w:sz w:val="20"/>
+                      <w:szCs w:val="20"/>
+                    </w:rPr>
+                    <w:t>11 </w:t>
                   </w:r>
                 </w:p>
               </w:tc>
@@ -4771,13 +4466,15 @@
                       <w:rFonts w:ascii="Source Code Pro" w:hAnsi="Source Code Pro"/>
                       <w:sz w:val="20"/>
                       <w:szCs w:val="20"/>
-                    </w:rPr>
-                  </w:pPr>
-                  <w:r>
-                    <w:rPr>
-                      <w:rFonts w:ascii="Source Code Pro" w:hAnsi="Source Code Pro"/>
-                      <w:sz w:val="20"/>
-                      <w:szCs w:val="20"/>
+                      <w:lang w:val="en-US"/>
+                    </w:rPr>
+                  </w:pPr>
+                  <w:r>
+                    <w:rPr>
+                      <w:rFonts w:ascii="Source Code Pro" w:hAnsi="Source Code Pro"/>
+                      <w:sz w:val="20"/>
+                      <w:szCs w:val="20"/>
+                      <w:lang w:val="en-US"/>
                     </w:rPr>
                     <w:t xml:space="preserve">    </w:t>
                   </w:r>
@@ -4787,6 +4484,7 @@
                       <w:color w:val="C70040"/>
                       <w:sz w:val="20"/>
                       <w:szCs w:val="20"/>
+                      <w:lang w:val="en-US"/>
                     </w:rPr>
                     <w:t>protected</w:t>
                   </w:r>
@@ -4795,6 +4493,7 @@
                       <w:rFonts w:ascii="Source Code Pro" w:hAnsi="Source Code Pro"/>
                       <w:sz w:val="20"/>
                       <w:szCs w:val="20"/>
+                      <w:lang w:val="en-US"/>
                     </w:rPr>
                     <w:t xml:space="preserve"> </w:t>
                   </w:r>
@@ -4806,6 +4505,7 @@
                       <w:color w:val="34A7BD"/>
                       <w:sz w:val="20"/>
                       <w:szCs w:val="20"/>
+                      <w:lang w:val="en-US"/>
                     </w:rPr>
                     <w:t>String</w:t>
                   </w:r>
@@ -4814,6 +4514,7 @@
                       <w:rFonts w:ascii="Source Code Pro" w:hAnsi="Source Code Pro"/>
                       <w:sz w:val="20"/>
                       <w:szCs w:val="20"/>
+                      <w:lang w:val="en-US"/>
                     </w:rPr>
                     <w:t xml:space="preserve"> nameShort </w:t>
                   </w:r>
@@ -4823,6 +4524,7 @@
                       <w:color w:val="C70040"/>
                       <w:sz w:val="20"/>
                       <w:szCs w:val="20"/>
+                      <w:lang w:val="en-US"/>
                     </w:rPr>
                     <w:t>=</w:t>
                   </w:r>
@@ -4831,6 +4533,7 @@
                       <w:rFonts w:ascii="Source Code Pro" w:hAnsi="Source Code Pro"/>
                       <w:sz w:val="20"/>
                       <w:szCs w:val="20"/>
+                      <w:lang w:val="en-US"/>
                     </w:rPr>
                     <w:t xml:space="preserve"> </w:t>
                   </w:r>
@@ -4840,6 +4543,7 @@
                       <w:color w:val="C70040"/>
                       <w:sz w:val="20"/>
                       <w:szCs w:val="20"/>
+                      <w:lang w:val="en-US"/>
                     </w:rPr>
                     <w:t>new</w:t>
                   </w:r>
@@ -4848,6 +4552,7 @@
                       <w:rFonts w:ascii="Source Code Pro" w:hAnsi="Source Code Pro"/>
                       <w:sz w:val="20"/>
                       <w:szCs w:val="20"/>
+                      <w:lang w:val="en-US"/>
                     </w:rPr>
                     <w:t xml:space="preserve"> </w:t>
                   </w:r>
@@ -4859,6 +4564,7 @@
                       <w:color w:val="34A7BD"/>
                       <w:sz w:val="20"/>
                       <w:szCs w:val="20"/>
+                      <w:lang w:val="en-US"/>
                     </w:rPr>
                     <w:t>String</w:t>
                   </w:r>
@@ -4867,6 +4573,7 @@
                       <w:rFonts w:ascii="Source Code Pro" w:hAnsi="Source Code Pro"/>
                       <w:sz w:val="20"/>
                       <w:szCs w:val="20"/>
+                      <w:lang w:val="en-US"/>
                     </w:rPr>
                     <w:t>(</w:t>
                   </w:r>
@@ -4876,6 +4583,7 @@
                       <w:color w:val="8F8634"/>
                       <w:sz w:val="20"/>
                       <w:szCs w:val="20"/>
+                      <w:lang w:val="en-US"/>
                     </w:rPr>
                     <w:t>"+"</w:t>
                   </w:r>
@@ -4884,6 +4592,7 @@
                       <w:rFonts w:ascii="Source Code Pro" w:hAnsi="Source Code Pro"/>
                       <w:sz w:val="20"/>
                       <w:szCs w:val="20"/>
+                      <w:lang w:val="en-US"/>
                     </w:rPr>
                     <w:t>);</w:t>
                   </w:r>
@@ -4917,8 +4626,17 @@
                       <w:rFonts w:ascii="Source Code Pro" w:hAnsi="Source Code Pro"/>
                       <w:sz w:val="20"/>
                       <w:szCs w:val="20"/>
-                    </w:rPr>
-                    <w:t> 12 </w:t>
+                      <w:lang w:val="en-US"/>
+                    </w:rPr>
+                    <w:t> </w:t>
+                  </w:r>
+                  <w:r>
+                    <w:rPr>
+                      <w:rFonts w:ascii="Source Code Pro" w:hAnsi="Source Code Pro"/>
+                      <w:sz w:val="20"/>
+                      <w:szCs w:val="20"/>
+                    </w:rPr>
+                    <w:t>12 </w:t>
                   </w:r>
                 </w:p>
               </w:tc>
@@ -4994,6 +4712,7 @@
                       <w:color w:val="34A7BD"/>
                       <w:sz w:val="20"/>
                       <w:szCs w:val="20"/>
+                      <w:lang w:val="en-US"/>
                     </w:rPr>
                   </w:pPr>
                   <w:r>
@@ -5002,6 +4721,7 @@
                       <w:color w:val="000000"/>
                       <w:sz w:val="20"/>
                       <w:szCs w:val="20"/>
+                      <w:lang w:val="en-US"/>
                     </w:rPr>
                     <w:t xml:space="preserve">    </w:t>
                   </w:r>
@@ -5011,6 +4731,7 @@
                       <w:color w:val="C70040"/>
                       <w:sz w:val="20"/>
                       <w:szCs w:val="20"/>
+                      <w:lang w:val="en-US"/>
                     </w:rPr>
                     <w:t>public</w:t>
                   </w:r>
@@ -5020,6 +4741,7 @@
                       <w:color w:val="000000"/>
                       <w:sz w:val="20"/>
                       <w:szCs w:val="20"/>
+                      <w:lang w:val="en-US"/>
                     </w:rPr>
                     <w:t xml:space="preserve"> </w:t>
                   </w:r>
@@ -5031,6 +4753,7 @@
                       <w:color w:val="34A7BD"/>
                       <w:sz w:val="20"/>
                       <w:szCs w:val="20"/>
+                      <w:lang w:val="en-US"/>
                     </w:rPr>
                     <w:t>void</w:t>
                   </w:r>
@@ -5040,6 +4763,7 @@
                       <w:color w:val="000000"/>
                       <w:sz w:val="20"/>
                       <w:szCs w:val="20"/>
+                      <w:lang w:val="en-US"/>
                     </w:rPr>
                     <w:t xml:space="preserve"> </w:t>
                   </w:r>
@@ -5049,6 +4773,7 @@
                       <w:color w:val="427E00"/>
                       <w:sz w:val="20"/>
                       <w:szCs w:val="20"/>
+                      <w:lang w:val="en-US"/>
                     </w:rPr>
                     <w:t>execute</w:t>
                   </w:r>
@@ -5058,6 +4783,7 @@
                       <w:color w:val="000000"/>
                       <w:sz w:val="20"/>
                       <w:szCs w:val="20"/>
+                      <w:lang w:val="en-US"/>
                     </w:rPr>
                     <w:t>(</w:t>
                   </w:r>
@@ -5069,6 +4795,7 @@
                       <w:color w:val="34A7BD"/>
                       <w:sz w:val="20"/>
                       <w:szCs w:val="20"/>
+                      <w:lang w:val="en-US"/>
                     </w:rPr>
                     <w:t>Memory</w:t>
                   </w:r>
@@ -5078,6 +4805,7 @@
                       <w:color w:val="000000"/>
                       <w:sz w:val="20"/>
                       <w:szCs w:val="20"/>
+                      <w:lang w:val="en-US"/>
                     </w:rPr>
                     <w:t xml:space="preserve"> </w:t>
                   </w:r>
@@ -5089,6 +4817,7 @@
                       <w:color w:val="CB6500"/>
                       <w:sz w:val="20"/>
                       <w:szCs w:val="20"/>
+                      <w:lang w:val="en-US"/>
                     </w:rPr>
                     <w:t>m</w:t>
                   </w:r>
@@ -5098,6 +4827,7 @@
                       <w:color w:val="000000"/>
                       <w:sz w:val="20"/>
                       <w:szCs w:val="20"/>
+                      <w:lang w:val="en-US"/>
                     </w:rPr>
                     <w:t xml:space="preserve">) </w:t>
                   </w:r>
@@ -5107,6 +4837,7 @@
                       <w:color w:val="C70040"/>
                       <w:sz w:val="20"/>
                       <w:szCs w:val="20"/>
+                      <w:lang w:val="en-US"/>
                     </w:rPr>
                     <w:t>throws</w:t>
                   </w:r>
@@ -5116,6 +4847,7 @@
                       <w:color w:val="000000"/>
                       <w:sz w:val="20"/>
                       <w:szCs w:val="20"/>
+                      <w:lang w:val="en-US"/>
                     </w:rPr>
                     <w:t xml:space="preserve"> </w:t>
                   </w:r>
@@ -5127,6 +4859,7 @@
                       <w:color w:val="34A7BD"/>
                       <w:sz w:val="20"/>
                       <w:szCs w:val="20"/>
+                      <w:lang w:val="en-US"/>
                     </w:rPr>
                     <w:t>Exception</w:t>
                   </w:r>
@@ -5136,6 +4869,7 @@
                       <w:color w:val="000000"/>
                       <w:sz w:val="20"/>
                       <w:szCs w:val="20"/>
+                      <w:lang w:val="en-US"/>
                     </w:rPr>
                     <w:t xml:space="preserve"> {</w:t>
                   </w:r>
@@ -5169,8 +4903,17 @@
                       <w:rFonts w:ascii="Source Code Pro" w:hAnsi="Source Code Pro"/>
                       <w:sz w:val="20"/>
                       <w:szCs w:val="20"/>
-                    </w:rPr>
-                    <w:t> 14 </w:t>
+                      <w:lang w:val="en-US"/>
+                    </w:rPr>
+                    <w:t> </w:t>
+                  </w:r>
+                  <w:r>
+                    <w:rPr>
+                      <w:rFonts w:ascii="Source Code Pro" w:hAnsi="Source Code Pro"/>
+                      <w:sz w:val="20"/>
+                      <w:szCs w:val="20"/>
+                    </w:rPr>
+                    <w:t>14 </w:t>
                   </w:r>
                 </w:p>
               </w:tc>
@@ -5495,6 +5238,7 @@
                       <w:color w:val="34A7BD"/>
                       <w:sz w:val="20"/>
                       <w:szCs w:val="20"/>
+                      <w:lang w:val="en-US"/>
                     </w:rPr>
                   </w:pPr>
                   <w:r>
@@ -5503,6 +5247,7 @@
                       <w:color w:val="000000"/>
                       <w:sz w:val="20"/>
                       <w:szCs w:val="20"/>
+                      <w:lang w:val="en-US"/>
                     </w:rPr>
                     <w:t xml:space="preserve">        </w:t>
                   </w:r>
@@ -5514,6 +5259,7 @@
                       <w:color w:val="34A7BD"/>
                       <w:sz w:val="20"/>
                       <w:szCs w:val="20"/>
+                      <w:lang w:val="en-US"/>
                     </w:rPr>
                     <w:t>ArrayList&lt;String&gt;</w:t>
                   </w:r>
@@ -5523,6 +5269,7 @@
                       <w:color w:val="000000"/>
                       <w:sz w:val="20"/>
                       <w:szCs w:val="20"/>
+                      <w:lang w:val="en-US"/>
                     </w:rPr>
                     <w:t xml:space="preserve"> l </w:t>
                   </w:r>
@@ -5532,6 +5279,7 @@
                       <w:color w:val="C70040"/>
                       <w:sz w:val="20"/>
                       <w:szCs w:val="20"/>
+                      <w:lang w:val="en-US"/>
                     </w:rPr>
                     <w:t>=</w:t>
                   </w:r>
@@ -5541,6 +5289,7 @@
                       <w:color w:val="000000"/>
                       <w:sz w:val="20"/>
                       <w:szCs w:val="20"/>
+                      <w:lang w:val="en-US"/>
                     </w:rPr>
                     <w:t xml:space="preserve"> </w:t>
                   </w:r>
@@ -5550,6 +5299,7 @@
                       <w:color w:val="C70040"/>
                       <w:sz w:val="20"/>
                       <w:szCs w:val="20"/>
+                      <w:lang w:val="en-US"/>
                     </w:rPr>
                     <w:t>new</w:t>
                   </w:r>
@@ -5559,6 +5309,7 @@
                       <w:color w:val="000000"/>
                       <w:sz w:val="20"/>
                       <w:szCs w:val="20"/>
+                      <w:lang w:val="en-US"/>
                     </w:rPr>
                     <w:t xml:space="preserve"> </w:t>
                   </w:r>
@@ -5570,6 +5321,7 @@
                       <w:color w:val="34A7BD"/>
                       <w:sz w:val="20"/>
                       <w:szCs w:val="20"/>
+                      <w:lang w:val="en-US"/>
                     </w:rPr>
                     <w:t>ArrayList&lt;String&gt;</w:t>
                   </w:r>
@@ -5579,6 +5331,7 @@
                       <w:color w:val="000000"/>
                       <w:sz w:val="20"/>
                       <w:szCs w:val="20"/>
+                      <w:lang w:val="en-US"/>
                     </w:rPr>
                     <w:t>();</w:t>
                   </w:r>
@@ -5612,8 +5365,17 @@
                       <w:rFonts w:ascii="Source Code Pro" w:hAnsi="Source Code Pro"/>
                       <w:sz w:val="20"/>
                       <w:szCs w:val="20"/>
-                    </w:rPr>
-                    <w:t> 19 </w:t>
+                      <w:lang w:val="en-US"/>
+                    </w:rPr>
+                    <w:t> </w:t>
+                  </w:r>
+                  <w:r>
+                    <w:rPr>
+                      <w:rFonts w:ascii="Source Code Pro" w:hAnsi="Source Code Pro"/>
+                      <w:sz w:val="20"/>
+                      <w:szCs w:val="20"/>
+                    </w:rPr>
+                    <w:t>19 </w:t>
                   </w:r>
                 </w:p>
               </w:tc>
@@ -6145,7 +5907,6 @@
                       <w:sz w:val="20"/>
                       <w:szCs w:val="20"/>
                     </w:rPr>
-                    <w:lastRenderedPageBreak/>
                     <w:t> 26 </w:t>
                   </w:r>
                 </w:p>
@@ -6722,22 +6483,13 @@
           <w:szCs w:val="44"/>
         </w:rPr>
       </w:pPr>
-    </w:p>
-    <w:p>
-      <w:pPr>
-        <w:spacing w:line="288" w:lineRule="auto"/>
+      <w:r>
         <w:rPr>
           <w:rFonts w:ascii="Myriad Set Pro Thin" w:hAnsi="Myriad Set Pro Thin"/>
           <w:sz w:val="44"/>
           <w:szCs w:val="44"/>
         </w:rPr>
-      </w:pPr>
-      <w:r>
-        <w:rPr>
-          <w:rFonts w:ascii="Myriad Set Pro Thin" w:hAnsi="Myriad Set Pro Thin"/>
-          <w:sz w:val="44"/>
-          <w:szCs w:val="44"/>
-        </w:rPr>
+        <w:lastRenderedPageBreak/>
         <w:t>Document 2</w:t>
       </w:r>
     </w:p>
@@ -6793,8 +6545,8 @@
               <w:tblLook w:val="04A0" w:firstRow="1" w:lastRow="0" w:firstColumn="1" w:lastColumn="0" w:noHBand="0" w:noVBand="1"/>
             </w:tblPr>
             <w:tblGrid>
-              <w:gridCol w:w="738"/>
-              <w:gridCol w:w="8328"/>
+              <w:gridCol w:w="724"/>
+              <w:gridCol w:w="8342"/>
             </w:tblGrid>
             <w:tr>
               <w:tc>
@@ -7455,6 +7207,7 @@
                       <w:color w:val="34A7BD"/>
                       <w:sz w:val="20"/>
                       <w:szCs w:val="20"/>
+                      <w:lang w:val="en-US"/>
                     </w:rPr>
                   </w:pPr>
                   <w:r>
@@ -7463,6 +7216,7 @@
                       <w:color w:val="000000"/>
                       <w:sz w:val="20"/>
                       <w:szCs w:val="20"/>
+                      <w:lang w:val="en-US"/>
                     </w:rPr>
                     <w:t xml:space="preserve">    </w:t>
                   </w:r>
@@ -7474,6 +7228,7 @@
                       <w:color w:val="34A7BD"/>
                       <w:sz w:val="20"/>
                       <w:szCs w:val="20"/>
+                      <w:lang w:val="en-US"/>
                     </w:rPr>
                     <w:t>ArrayList&lt;String&gt;</w:t>
                   </w:r>
@@ -7483,6 +7238,7 @@
                       <w:color w:val="000000"/>
                       <w:sz w:val="20"/>
                       <w:szCs w:val="20"/>
+                      <w:lang w:val="en-US"/>
                     </w:rPr>
                     <w:t xml:space="preserve"> properties </w:t>
                   </w:r>
@@ -7492,6 +7248,7 @@
                       <w:color w:val="C70040"/>
                       <w:sz w:val="20"/>
                       <w:szCs w:val="20"/>
+                      <w:lang w:val="en-US"/>
                     </w:rPr>
                     <w:t>=</w:t>
                   </w:r>
@@ -7501,6 +7258,7 @@
                       <w:color w:val="000000"/>
                       <w:sz w:val="20"/>
                       <w:szCs w:val="20"/>
+                      <w:lang w:val="en-US"/>
                     </w:rPr>
                     <w:t xml:space="preserve"> </w:t>
                   </w:r>
@@ -7510,6 +7268,7 @@
                       <w:color w:val="C70040"/>
                       <w:sz w:val="20"/>
                       <w:szCs w:val="20"/>
+                      <w:lang w:val="en-US"/>
                     </w:rPr>
                     <w:t>new</w:t>
                   </w:r>
@@ -7519,6 +7278,7 @@
                       <w:color w:val="000000"/>
                       <w:sz w:val="20"/>
                       <w:szCs w:val="20"/>
+                      <w:lang w:val="en-US"/>
                     </w:rPr>
                     <w:t xml:space="preserve"> </w:t>
                   </w:r>
@@ -7530,6 +7290,7 @@
                       <w:color w:val="34A7BD"/>
                       <w:sz w:val="20"/>
                       <w:szCs w:val="20"/>
+                      <w:lang w:val="en-US"/>
                     </w:rPr>
                     <w:t>ArrayList&lt;String&gt;</w:t>
                   </w:r>
@@ -7539,6 +7300,7 @@
                       <w:color w:val="000000"/>
                       <w:sz w:val="20"/>
                       <w:szCs w:val="20"/>
+                      <w:lang w:val="en-US"/>
                     </w:rPr>
                     <w:t>();</w:t>
                   </w:r>
@@ -7572,8 +7334,17 @@
                       <w:rFonts w:ascii="Source Code Pro" w:hAnsi="Source Code Pro"/>
                       <w:sz w:val="20"/>
                       <w:szCs w:val="20"/>
-                    </w:rPr>
-                    <w:t> 10 </w:t>
+                      <w:lang w:val="en-US"/>
+                    </w:rPr>
+                    <w:t> </w:t>
+                  </w:r>
+                  <w:r>
+                    <w:rPr>
+                      <w:rFonts w:ascii="Source Code Pro" w:hAnsi="Source Code Pro"/>
+                      <w:sz w:val="20"/>
+                      <w:szCs w:val="20"/>
+                    </w:rPr>
+                    <w:t>10 </w:t>
                   </w:r>
                 </w:p>
               </w:tc>
@@ -8508,6 +8279,7 @@
                       <w:color w:val="A5A5A5"/>
                       <w:sz w:val="20"/>
                       <w:szCs w:val="20"/>
+                      <w:lang w:val="en-US"/>
                     </w:rPr>
                   </w:pPr>
                   <w:r>
@@ -8516,6 +8288,7 @@
                       <w:color w:val="A5A5A5"/>
                       <w:sz w:val="20"/>
                       <w:szCs w:val="20"/>
+                      <w:lang w:val="en-US"/>
                     </w:rPr>
                     <w:t>     * Used to make connection between the string given in parameter</w:t>
                   </w:r>
@@ -8549,8 +8322,17 @@
                       <w:rFonts w:ascii="Source Code Pro" w:hAnsi="Source Code Pro"/>
                       <w:sz w:val="20"/>
                       <w:szCs w:val="20"/>
-                    </w:rPr>
-                    <w:t> 19 </w:t>
+                      <w:lang w:val="en-US"/>
+                    </w:rPr>
+                    <w:t> </w:t>
+                  </w:r>
+                  <w:r>
+                    <w:rPr>
+                      <w:rFonts w:ascii="Source Code Pro" w:hAnsi="Source Code Pro"/>
+                      <w:sz w:val="20"/>
+                      <w:szCs w:val="20"/>
+                    </w:rPr>
+                    <w:t>19 </w:t>
                   </w:r>
                 </w:p>
               </w:tc>
@@ -8991,6 +8773,7 @@
                       <w:color w:val="34A7BD"/>
                       <w:sz w:val="20"/>
                       <w:szCs w:val="20"/>
+                      <w:lang w:val="en-US"/>
                     </w:rPr>
                   </w:pPr>
                   <w:r>
@@ -8999,6 +8782,7 @@
                       <w:color w:val="000000"/>
                       <w:sz w:val="20"/>
                       <w:szCs w:val="20"/>
+                      <w:lang w:val="en-US"/>
                     </w:rPr>
                     <w:t xml:space="preserve">    </w:t>
                   </w:r>
@@ -9008,6 +8792,7 @@
                       <w:color w:val="C70040"/>
                       <w:sz w:val="20"/>
                       <w:szCs w:val="20"/>
+                      <w:lang w:val="en-US"/>
                     </w:rPr>
                     <w:t>public</w:t>
                   </w:r>
@@ -9017,6 +8802,7 @@
                       <w:color w:val="000000"/>
                       <w:sz w:val="20"/>
                       <w:szCs w:val="20"/>
+                      <w:lang w:val="en-US"/>
                     </w:rPr>
                     <w:t xml:space="preserve"> </w:t>
                   </w:r>
@@ -9028,6 +8814,7 @@
                       <w:color w:val="34A7BD"/>
                       <w:sz w:val="20"/>
                       <w:szCs w:val="20"/>
+                      <w:lang w:val="en-US"/>
                     </w:rPr>
                     <w:t>Command</w:t>
                   </w:r>
@@ -9037,6 +8824,7 @@
                       <w:color w:val="000000"/>
                       <w:sz w:val="20"/>
                       <w:szCs w:val="20"/>
+                      <w:lang w:val="en-US"/>
                     </w:rPr>
                     <w:t xml:space="preserve"> </w:t>
                   </w:r>
@@ -9046,6 +8834,7 @@
                       <w:color w:val="427E00"/>
                       <w:sz w:val="20"/>
                       <w:szCs w:val="20"/>
+                      <w:lang w:val="en-US"/>
                     </w:rPr>
                     <w:t>getCommand</w:t>
                   </w:r>
@@ -9055,6 +8844,7 @@
                       <w:color w:val="000000"/>
                       <w:sz w:val="20"/>
                       <w:szCs w:val="20"/>
+                      <w:lang w:val="en-US"/>
                     </w:rPr>
                     <w:t>(</w:t>
                   </w:r>
@@ -9066,6 +8856,7 @@
                       <w:color w:val="34A7BD"/>
                       <w:sz w:val="20"/>
                       <w:szCs w:val="20"/>
+                      <w:lang w:val="en-US"/>
                     </w:rPr>
                     <w:t>String</w:t>
                   </w:r>
@@ -9075,6 +8866,7 @@
                       <w:color w:val="000000"/>
                       <w:sz w:val="20"/>
                       <w:szCs w:val="20"/>
+                      <w:lang w:val="en-US"/>
                     </w:rPr>
                     <w:t xml:space="preserve"> </w:t>
                   </w:r>
@@ -9086,6 +8878,7 @@
                       <w:color w:val="CB6500"/>
                       <w:sz w:val="20"/>
                       <w:szCs w:val="20"/>
+                      <w:lang w:val="en-US"/>
                     </w:rPr>
                     <w:t>command</w:t>
                   </w:r>
@@ -9095,6 +8888,7 @@
                       <w:color w:val="000000"/>
                       <w:sz w:val="20"/>
                       <w:szCs w:val="20"/>
+                      <w:lang w:val="en-US"/>
                     </w:rPr>
                     <w:t xml:space="preserve">) </w:t>
                   </w:r>
@@ -9104,6 +8898,7 @@
                       <w:color w:val="C70040"/>
                       <w:sz w:val="20"/>
                       <w:szCs w:val="20"/>
+                      <w:lang w:val="en-US"/>
                     </w:rPr>
                     <w:t>throws</w:t>
                   </w:r>
@@ -9113,6 +8908,7 @@
                       <w:color w:val="000000"/>
                       <w:sz w:val="20"/>
                       <w:szCs w:val="20"/>
+                      <w:lang w:val="en-US"/>
                     </w:rPr>
                     <w:t xml:space="preserve"> </w:t>
                   </w:r>
@@ -9124,6 +8920,7 @@
                       <w:color w:val="34A7BD"/>
                       <w:sz w:val="20"/>
                       <w:szCs w:val="20"/>
+                      <w:lang w:val="en-US"/>
                     </w:rPr>
                     <w:t>Exception</w:t>
                   </w:r>
@@ -9133,6 +8930,7 @@
                       <w:color w:val="000000"/>
                       <w:sz w:val="20"/>
                       <w:szCs w:val="20"/>
+                      <w:lang w:val="en-US"/>
                     </w:rPr>
                     <w:t xml:space="preserve"> {</w:t>
                   </w:r>
@@ -9166,8 +8964,17 @@
                       <w:rFonts w:ascii="Source Code Pro" w:hAnsi="Source Code Pro"/>
                       <w:sz w:val="20"/>
                       <w:szCs w:val="20"/>
-                    </w:rPr>
-                    <w:t> 26 </w:t>
+                      <w:lang w:val="en-US"/>
+                    </w:rPr>
+                    <w:t> </w:t>
+                  </w:r>
+                  <w:r>
+                    <w:rPr>
+                      <w:rFonts w:ascii="Source Code Pro" w:hAnsi="Source Code Pro"/>
+                      <w:sz w:val="20"/>
+                      <w:szCs w:val="20"/>
+                    </w:rPr>
+                    <w:t>26 </w:t>
                   </w:r>
                 </w:p>
               </w:tc>
@@ -9646,13 +9453,15 @@
                       <w:rFonts w:ascii="Source Code Pro" w:hAnsi="Source Code Pro"/>
                       <w:sz w:val="20"/>
                       <w:szCs w:val="20"/>
-                    </w:rPr>
-                  </w:pPr>
-                  <w:r>
-                    <w:rPr>
-                      <w:rFonts w:ascii="Source Code Pro" w:hAnsi="Source Code Pro"/>
-                      <w:sz w:val="20"/>
-                      <w:szCs w:val="20"/>
+                      <w:lang w:val="en-US"/>
+                    </w:rPr>
+                  </w:pPr>
+                  <w:r>
+                    <w:rPr>
+                      <w:rFonts w:ascii="Source Code Pro" w:hAnsi="Source Code Pro"/>
+                      <w:sz w:val="20"/>
+                      <w:szCs w:val="20"/>
+                      <w:lang w:val="en-US"/>
                     </w:rPr>
                     <w:t xml:space="preserve">            </w:t>
                   </w:r>
@@ -9662,6 +9471,7 @@
                       <w:color w:val="C70040"/>
                       <w:sz w:val="20"/>
                       <w:szCs w:val="20"/>
+                      <w:lang w:val="en-US"/>
                     </w:rPr>
                     <w:t>if</w:t>
                   </w:r>
@@ -9670,6 +9480,7 @@
                       <w:rFonts w:ascii="Source Code Pro" w:hAnsi="Source Code Pro"/>
                       <w:sz w:val="20"/>
                       <w:szCs w:val="20"/>
+                      <w:lang w:val="en-US"/>
                     </w:rPr>
                     <w:t>(p</w:t>
                   </w:r>
@@ -9679,6 +9490,7 @@
                       <w:color w:val="C70040"/>
                       <w:sz w:val="20"/>
                       <w:szCs w:val="20"/>
+                      <w:lang w:val="en-US"/>
                     </w:rPr>
                     <w:t>.</w:t>
                   </w:r>
@@ -9687,6 +9499,7 @@
                       <w:rFonts w:ascii="Source Code Pro" w:hAnsi="Source Code Pro"/>
                       <w:sz w:val="20"/>
                       <w:szCs w:val="20"/>
+                      <w:lang w:val="en-US"/>
                     </w:rPr>
                     <w:t>equals(command)){</w:t>
                   </w:r>
@@ -9696,6 +9509,7 @@
                       <w:color w:val="C70040"/>
                       <w:sz w:val="20"/>
                       <w:szCs w:val="20"/>
+                      <w:lang w:val="en-US"/>
                     </w:rPr>
                     <w:t>return</w:t>
                   </w:r>
@@ -9704,6 +9518,7 @@
                       <w:rFonts w:ascii="Source Code Pro" w:hAnsi="Source Code Pro"/>
                       <w:sz w:val="20"/>
                       <w:szCs w:val="20"/>
+                      <w:lang w:val="en-US"/>
                     </w:rPr>
                     <w:t xml:space="preserve"> i;}</w:t>
                   </w:r>
@@ -9737,9 +9552,17 @@
                       <w:rFonts w:ascii="Source Code Pro" w:hAnsi="Source Code Pro"/>
                       <w:sz w:val="20"/>
                       <w:szCs w:val="20"/>
-                    </w:rPr>
-                    <w:lastRenderedPageBreak/>
-                    <w:t> 32 </w:t>
+                      <w:lang w:val="en-US"/>
+                    </w:rPr>
+                    <w:t> </w:t>
+                  </w:r>
+                  <w:r>
+                    <w:rPr>
+                      <w:rFonts w:ascii="Source Code Pro" w:hAnsi="Source Code Pro"/>
+                      <w:sz w:val="20"/>
+                      <w:szCs w:val="20"/>
+                    </w:rPr>
+                    <w:t>32 </w:t>
                   </w:r>
                 </w:p>
               </w:tc>
@@ -10017,13 +9840,15 @@
                       <w:rFonts w:ascii="Source Code Pro" w:hAnsi="Source Code Pro"/>
                       <w:sz w:val="20"/>
                       <w:szCs w:val="20"/>
-                    </w:rPr>
-                  </w:pPr>
-                  <w:r>
-                    <w:rPr>
-                      <w:rFonts w:ascii="Source Code Pro" w:hAnsi="Source Code Pro"/>
-                      <w:sz w:val="20"/>
-                      <w:szCs w:val="20"/>
+                      <w:lang w:val="en-US"/>
+                    </w:rPr>
+                  </w:pPr>
+                  <w:r>
+                    <w:rPr>
+                      <w:rFonts w:ascii="Source Code Pro" w:hAnsi="Source Code Pro"/>
+                      <w:sz w:val="20"/>
+                      <w:szCs w:val="20"/>
+                      <w:lang w:val="en-US"/>
                     </w:rPr>
                     <w:t xml:space="preserve">            </w:t>
                   </w:r>
@@ -10033,6 +9858,7 @@
                       <w:color w:val="C70040"/>
                       <w:sz w:val="20"/>
                       <w:szCs w:val="20"/>
+                      <w:lang w:val="en-US"/>
                     </w:rPr>
                     <w:t>if</w:t>
                   </w:r>
@@ -10041,6 +9867,7 @@
                       <w:rFonts w:ascii="Source Code Pro" w:hAnsi="Source Code Pro"/>
                       <w:sz w:val="20"/>
                       <w:szCs w:val="20"/>
+                      <w:lang w:val="en-US"/>
                     </w:rPr>
                     <w:t>(p</w:t>
                   </w:r>
@@ -10050,6 +9877,7 @@
                       <w:color w:val="C70040"/>
                       <w:sz w:val="20"/>
                       <w:szCs w:val="20"/>
+                      <w:lang w:val="en-US"/>
                     </w:rPr>
                     <w:t>.</w:t>
                   </w:r>
@@ -10058,6 +9886,7 @@
                       <w:rFonts w:ascii="Source Code Pro" w:hAnsi="Source Code Pro"/>
                       <w:sz w:val="20"/>
                       <w:szCs w:val="20"/>
+                      <w:lang w:val="en-US"/>
                     </w:rPr>
                     <w:t>equals(command)){</w:t>
                   </w:r>
@@ -10067,6 +9896,7 @@
                       <w:color w:val="C70040"/>
                       <w:sz w:val="20"/>
                       <w:szCs w:val="20"/>
+                      <w:lang w:val="en-US"/>
                     </w:rPr>
                     <w:t>return</w:t>
                   </w:r>
@@ -10075,6 +9905,7 @@
                       <w:rFonts w:ascii="Source Code Pro" w:hAnsi="Source Code Pro"/>
                       <w:sz w:val="20"/>
                       <w:szCs w:val="20"/>
+                      <w:lang w:val="en-US"/>
                     </w:rPr>
                     <w:t xml:space="preserve"> d;}</w:t>
                   </w:r>
@@ -10108,8 +9939,17 @@
                       <w:rFonts w:ascii="Source Code Pro" w:hAnsi="Source Code Pro"/>
                       <w:sz w:val="20"/>
                       <w:szCs w:val="20"/>
-                    </w:rPr>
-                    <w:t> 36 </w:t>
+                      <w:lang w:val="en-US"/>
+                    </w:rPr>
+                    <w:t> </w:t>
+                  </w:r>
+                  <w:r>
+                    <w:rPr>
+                      <w:rFonts w:ascii="Source Code Pro" w:hAnsi="Source Code Pro"/>
+                      <w:sz w:val="20"/>
+                      <w:szCs w:val="20"/>
+                    </w:rPr>
+                    <w:t>36 </w:t>
                   </w:r>
                 </w:p>
               </w:tc>
@@ -10387,13 +10227,15 @@
                       <w:rFonts w:ascii="Source Code Pro" w:hAnsi="Source Code Pro"/>
                       <w:sz w:val="20"/>
                       <w:szCs w:val="20"/>
-                    </w:rPr>
-                  </w:pPr>
-                  <w:r>
-                    <w:rPr>
-                      <w:rFonts w:ascii="Source Code Pro" w:hAnsi="Source Code Pro"/>
-                      <w:sz w:val="20"/>
-                      <w:szCs w:val="20"/>
+                      <w:lang w:val="en-US"/>
+                    </w:rPr>
+                  </w:pPr>
+                  <w:r>
+                    <w:rPr>
+                      <w:rFonts w:ascii="Source Code Pro" w:hAnsi="Source Code Pro"/>
+                      <w:sz w:val="20"/>
+                      <w:szCs w:val="20"/>
+                      <w:lang w:val="en-US"/>
                     </w:rPr>
                     <w:t xml:space="preserve">            </w:t>
                   </w:r>
@@ -10403,6 +10245,7 @@
                       <w:color w:val="C70040"/>
                       <w:sz w:val="20"/>
                       <w:szCs w:val="20"/>
+                      <w:lang w:val="en-US"/>
                     </w:rPr>
                     <w:t>if</w:t>
                   </w:r>
@@ -10411,6 +10254,7 @@
                       <w:rFonts w:ascii="Source Code Pro" w:hAnsi="Source Code Pro"/>
                       <w:sz w:val="20"/>
                       <w:szCs w:val="20"/>
+                      <w:lang w:val="en-US"/>
                     </w:rPr>
                     <w:t>(p</w:t>
                   </w:r>
@@ -10420,6 +10264,7 @@
                       <w:color w:val="C70040"/>
                       <w:sz w:val="20"/>
                       <w:szCs w:val="20"/>
+                      <w:lang w:val="en-US"/>
                     </w:rPr>
                     <w:t>.</w:t>
                   </w:r>
@@ -10428,6 +10273,7 @@
                       <w:rFonts w:ascii="Source Code Pro" w:hAnsi="Source Code Pro"/>
                       <w:sz w:val="20"/>
                       <w:szCs w:val="20"/>
+                      <w:lang w:val="en-US"/>
                     </w:rPr>
                     <w:t>equals(command)){</w:t>
                   </w:r>
@@ -10437,6 +10283,7 @@
                       <w:color w:val="C70040"/>
                       <w:sz w:val="20"/>
                       <w:szCs w:val="20"/>
+                      <w:lang w:val="en-US"/>
                     </w:rPr>
                     <w:t>return</w:t>
                   </w:r>
@@ -10445,6 +10292,7 @@
                       <w:rFonts w:ascii="Source Code Pro" w:hAnsi="Source Code Pro"/>
                       <w:sz w:val="20"/>
                       <w:szCs w:val="20"/>
+                      <w:lang w:val="en-US"/>
                     </w:rPr>
                     <w:t xml:space="preserve"> l;}</w:t>
                   </w:r>
@@ -10478,8 +10326,17 @@
                       <w:rFonts w:ascii="Source Code Pro" w:hAnsi="Source Code Pro"/>
                       <w:sz w:val="20"/>
                       <w:szCs w:val="20"/>
-                    </w:rPr>
-                    <w:t> 40 </w:t>
+                      <w:lang w:val="en-US"/>
+                    </w:rPr>
+                    <w:t> </w:t>
+                  </w:r>
+                  <w:r>
+                    <w:rPr>
+                      <w:rFonts w:ascii="Source Code Pro" w:hAnsi="Source Code Pro"/>
+                      <w:sz w:val="20"/>
+                      <w:szCs w:val="20"/>
+                    </w:rPr>
+                    <w:t>40 </w:t>
                   </w:r>
                 </w:p>
               </w:tc>
@@ -10757,13 +10614,15 @@
                       <w:rFonts w:ascii="Source Code Pro" w:hAnsi="Source Code Pro"/>
                       <w:sz w:val="20"/>
                       <w:szCs w:val="20"/>
-                    </w:rPr>
-                  </w:pPr>
-                  <w:r>
-                    <w:rPr>
-                      <w:rFonts w:ascii="Source Code Pro" w:hAnsi="Source Code Pro"/>
-                      <w:sz w:val="20"/>
-                      <w:szCs w:val="20"/>
+                      <w:lang w:val="en-US"/>
+                    </w:rPr>
+                  </w:pPr>
+                  <w:r>
+                    <w:rPr>
+                      <w:rFonts w:ascii="Source Code Pro" w:hAnsi="Source Code Pro"/>
+                      <w:sz w:val="20"/>
+                      <w:szCs w:val="20"/>
+                      <w:lang w:val="en-US"/>
                     </w:rPr>
                     <w:t xml:space="preserve">            </w:t>
                   </w:r>
@@ -10773,6 +10632,7 @@
                       <w:color w:val="C70040"/>
                       <w:sz w:val="20"/>
                       <w:szCs w:val="20"/>
+                      <w:lang w:val="en-US"/>
                     </w:rPr>
                     <w:t>if</w:t>
                   </w:r>
@@ -10781,6 +10641,7 @@
                       <w:rFonts w:ascii="Source Code Pro" w:hAnsi="Source Code Pro"/>
                       <w:sz w:val="20"/>
                       <w:szCs w:val="20"/>
+                      <w:lang w:val="en-US"/>
                     </w:rPr>
                     <w:t>(p</w:t>
                   </w:r>
@@ -10790,6 +10651,7 @@
                       <w:color w:val="C70040"/>
                       <w:sz w:val="20"/>
                       <w:szCs w:val="20"/>
+                      <w:lang w:val="en-US"/>
                     </w:rPr>
                     <w:t>.</w:t>
                   </w:r>
@@ -10798,6 +10660,7 @@
                       <w:rFonts w:ascii="Source Code Pro" w:hAnsi="Source Code Pro"/>
                       <w:sz w:val="20"/>
                       <w:szCs w:val="20"/>
+                      <w:lang w:val="en-US"/>
                     </w:rPr>
                     <w:t>equals(command)){</w:t>
                   </w:r>
@@ -10807,6 +10670,7 @@
                       <w:color w:val="C70040"/>
                       <w:sz w:val="20"/>
                       <w:szCs w:val="20"/>
+                      <w:lang w:val="en-US"/>
                     </w:rPr>
                     <w:t>return</w:t>
                   </w:r>
@@ -10815,6 +10679,7 @@
                       <w:rFonts w:ascii="Source Code Pro" w:hAnsi="Source Code Pro"/>
                       <w:sz w:val="20"/>
                       <w:szCs w:val="20"/>
+                      <w:lang w:val="en-US"/>
                     </w:rPr>
                     <w:t xml:space="preserve"> r;}</w:t>
                   </w:r>
@@ -10848,8 +10713,17 @@
                       <w:rFonts w:ascii="Source Code Pro" w:hAnsi="Source Code Pro"/>
                       <w:sz w:val="20"/>
                       <w:szCs w:val="20"/>
-                    </w:rPr>
-                    <w:t> 44 </w:t>
+                      <w:lang w:val="en-US"/>
+                    </w:rPr>
+                    <w:t> </w:t>
+                  </w:r>
+                  <w:r>
+                    <w:rPr>
+                      <w:rFonts w:ascii="Source Code Pro" w:hAnsi="Source Code Pro"/>
+                      <w:sz w:val="20"/>
+                      <w:szCs w:val="20"/>
+                    </w:rPr>
+                    <w:t>44 </w:t>
                   </w:r>
                 </w:p>
               </w:tc>
@@ -11127,13 +11001,15 @@
                       <w:rFonts w:ascii="Source Code Pro" w:hAnsi="Source Code Pro"/>
                       <w:sz w:val="20"/>
                       <w:szCs w:val="20"/>
-                    </w:rPr>
-                  </w:pPr>
-                  <w:r>
-                    <w:rPr>
-                      <w:rFonts w:ascii="Source Code Pro" w:hAnsi="Source Code Pro"/>
-                      <w:sz w:val="20"/>
-                      <w:szCs w:val="20"/>
+                      <w:lang w:val="en-US"/>
+                    </w:rPr>
+                  </w:pPr>
+                  <w:r>
+                    <w:rPr>
+                      <w:rFonts w:ascii="Source Code Pro" w:hAnsi="Source Code Pro"/>
+                      <w:sz w:val="20"/>
+                      <w:szCs w:val="20"/>
+                      <w:lang w:val="en-US"/>
                     </w:rPr>
                     <w:t xml:space="preserve">            </w:t>
                   </w:r>
@@ -11143,6 +11019,7 @@
                       <w:color w:val="C70040"/>
                       <w:sz w:val="20"/>
                       <w:szCs w:val="20"/>
+                      <w:lang w:val="en-US"/>
                     </w:rPr>
                     <w:t>if</w:t>
                   </w:r>
@@ -11151,6 +11028,7 @@
                       <w:rFonts w:ascii="Source Code Pro" w:hAnsi="Source Code Pro"/>
                       <w:sz w:val="20"/>
                       <w:szCs w:val="20"/>
+                      <w:lang w:val="en-US"/>
                     </w:rPr>
                     <w:t>(p</w:t>
                   </w:r>
@@ -11160,6 +11038,7 @@
                       <w:color w:val="C70040"/>
                       <w:sz w:val="20"/>
                       <w:szCs w:val="20"/>
+                      <w:lang w:val="en-US"/>
                     </w:rPr>
                     <w:t>.</w:t>
                   </w:r>
@@ -11168,6 +11047,7 @@
                       <w:rFonts w:ascii="Source Code Pro" w:hAnsi="Source Code Pro"/>
                       <w:sz w:val="20"/>
                       <w:szCs w:val="20"/>
+                      <w:lang w:val="en-US"/>
                     </w:rPr>
                     <w:t>equals(command)){</w:t>
                   </w:r>
@@ -11177,6 +11057,7 @@
                       <w:color w:val="C70040"/>
                       <w:sz w:val="20"/>
                       <w:szCs w:val="20"/>
+                      <w:lang w:val="en-US"/>
                     </w:rPr>
                     <w:t>return</w:t>
                   </w:r>
@@ -11185,6 +11066,7 @@
                       <w:rFonts w:ascii="Source Code Pro" w:hAnsi="Source Code Pro"/>
                       <w:sz w:val="20"/>
                       <w:szCs w:val="20"/>
+                      <w:lang w:val="en-US"/>
                     </w:rPr>
                     <w:t xml:space="preserve"> b;}</w:t>
                   </w:r>
@@ -11218,8 +11100,17 @@
                       <w:rFonts w:ascii="Source Code Pro" w:hAnsi="Source Code Pro"/>
                       <w:sz w:val="20"/>
                       <w:szCs w:val="20"/>
-                    </w:rPr>
-                    <w:t> 48 </w:t>
+                      <w:lang w:val="en-US"/>
+                    </w:rPr>
+                    <w:t> </w:t>
+                  </w:r>
+                  <w:r>
+                    <w:rPr>
+                      <w:rFonts w:ascii="Source Code Pro" w:hAnsi="Source Code Pro"/>
+                      <w:sz w:val="20"/>
+                      <w:szCs w:val="20"/>
+                    </w:rPr>
+                    <w:t>48 </w:t>
                   </w:r>
                 </w:p>
               </w:tc>
@@ -11497,13 +11388,15 @@
                       <w:rFonts w:ascii="Source Code Pro" w:hAnsi="Source Code Pro"/>
                       <w:sz w:val="20"/>
                       <w:szCs w:val="20"/>
-                    </w:rPr>
-                  </w:pPr>
-                  <w:r>
-                    <w:rPr>
-                      <w:rFonts w:ascii="Source Code Pro" w:hAnsi="Source Code Pro"/>
-                      <w:sz w:val="20"/>
-                      <w:szCs w:val="20"/>
+                      <w:lang w:val="en-US"/>
+                    </w:rPr>
+                  </w:pPr>
+                  <w:r>
+                    <w:rPr>
+                      <w:rFonts w:ascii="Source Code Pro" w:hAnsi="Source Code Pro"/>
+                      <w:sz w:val="20"/>
+                      <w:szCs w:val="20"/>
+                      <w:lang w:val="en-US"/>
                     </w:rPr>
                     <w:t xml:space="preserve">            </w:t>
                   </w:r>
@@ -11513,6 +11406,7 @@
                       <w:color w:val="C70040"/>
                       <w:sz w:val="20"/>
                       <w:szCs w:val="20"/>
+                      <w:lang w:val="en-US"/>
                     </w:rPr>
                     <w:t>if</w:t>
                   </w:r>
@@ -11521,6 +11415,7 @@
                       <w:rFonts w:ascii="Source Code Pro" w:hAnsi="Source Code Pro"/>
                       <w:sz w:val="20"/>
                       <w:szCs w:val="20"/>
+                      <w:lang w:val="en-US"/>
                     </w:rPr>
                     <w:t>(p</w:t>
                   </w:r>
@@ -11530,6 +11425,7 @@
                       <w:color w:val="C70040"/>
                       <w:sz w:val="20"/>
                       <w:szCs w:val="20"/>
+                      <w:lang w:val="en-US"/>
                     </w:rPr>
                     <w:t>.</w:t>
                   </w:r>
@@ -11538,6 +11434,7 @@
                       <w:rFonts w:ascii="Source Code Pro" w:hAnsi="Source Code Pro"/>
                       <w:sz w:val="20"/>
                       <w:szCs w:val="20"/>
+                      <w:lang w:val="en-US"/>
                     </w:rPr>
                     <w:t>equals(command)){</w:t>
                   </w:r>
@@ -11547,6 +11444,7 @@
                       <w:color w:val="C70040"/>
                       <w:sz w:val="20"/>
                       <w:szCs w:val="20"/>
+                      <w:lang w:val="en-US"/>
                     </w:rPr>
                     <w:t>return</w:t>
                   </w:r>
@@ -11555,6 +11453,7 @@
                       <w:rFonts w:ascii="Source Code Pro" w:hAnsi="Source Code Pro"/>
                       <w:sz w:val="20"/>
                       <w:szCs w:val="20"/>
+                      <w:lang w:val="en-US"/>
                     </w:rPr>
                     <w:t xml:space="preserve"> j;}</w:t>
                   </w:r>
@@ -11588,8 +11487,17 @@
                       <w:rFonts w:ascii="Source Code Pro" w:hAnsi="Source Code Pro"/>
                       <w:sz w:val="20"/>
                       <w:szCs w:val="20"/>
-                    </w:rPr>
-                    <w:t> 52 </w:t>
+                      <w:lang w:val="en-US"/>
+                    </w:rPr>
+                    <w:t> </w:t>
+                  </w:r>
+                  <w:r>
+                    <w:rPr>
+                      <w:rFonts w:ascii="Source Code Pro" w:hAnsi="Source Code Pro"/>
+                      <w:sz w:val="20"/>
+                      <w:szCs w:val="20"/>
+                    </w:rPr>
+                    <w:t>52 </w:t>
                   </w:r>
                 </w:p>
               </w:tc>
@@ -11884,7 +11792,7 @@
 </file>
 
 <file path=word/endnotes.xml><?xml version="1.0" encoding="utf-8"?>
-<w:endnotes xmlns:wpc="http://schemas.microsoft.com/office/word/2010/wordprocessingCanvas" xmlns:mo="http://schemas.microsoft.com/office/mac/office/2008/main" xmlns:mc="http://schemas.openxmlformats.org/markup-compatibility/2006" xmlns:mv="urn:schemas-microsoft-com:mac:vml" xmlns:o="urn:schemas-microsoft-com:office:office" xmlns:r="http://schemas.openxmlformats.org/officeDocument/2006/relationships" xmlns:m="http://schemas.openxmlformats.org/officeDocument/2006/math" xmlns:v="urn:schemas-microsoft-com:vml" xmlns:wp14="http://schemas.microsoft.com/office/word/2010/wordprocessingDrawing" xmlns:wp="http://schemas.openxmlformats.org/drawingml/2006/wordprocessingDrawing" xmlns:w10="urn:schemas-microsoft-com:office:word" xmlns:w="http://schemas.openxmlformats.org/wordprocessingml/2006/main" xmlns:w14="http://schemas.microsoft.com/office/word/2010/wordml" xmlns:w15="http://schemas.microsoft.com/office/word/2012/wordml" xmlns:wpg="http://schemas.microsoft.com/office/word/2010/wordprocessingGroup" xmlns:wpi="http://schemas.microsoft.com/office/word/2010/wordprocessingInk" xmlns:wne="http://schemas.microsoft.com/office/word/2006/wordml" xmlns:wps="http://schemas.microsoft.com/office/word/2010/wordprocessingShape" mc:Ignorable="w14 w15 wp14">
+<w:endnotes xmlns:wpc="http://schemas.microsoft.com/office/word/2010/wordprocessingCanvas" xmlns:cx="http://schemas.microsoft.com/office/drawing/2014/chartex" xmlns:cx1="http://schemas.microsoft.com/office/drawing/2015/9/8/chartex" xmlns:cx2="http://schemas.microsoft.com/office/drawing/2015/10/21/chartex" xmlns:cx3="http://schemas.microsoft.com/office/drawing/2016/5/9/chartex" xmlns:cx4="http://schemas.microsoft.com/office/drawing/2016/5/10/chartex" xmlns:cx5="http://schemas.microsoft.com/office/drawing/2016/5/11/chartex" xmlns:mc="http://schemas.openxmlformats.org/markup-compatibility/2006" xmlns:o="urn:schemas-microsoft-com:office:office" xmlns:r="http://schemas.openxmlformats.org/officeDocument/2006/relationships" xmlns:m="http://schemas.openxmlformats.org/officeDocument/2006/math" xmlns:v="urn:schemas-microsoft-com:vml" xmlns:wp14="http://schemas.microsoft.com/office/word/2010/wordprocessingDrawing" xmlns:wp="http://schemas.openxmlformats.org/drawingml/2006/wordprocessingDrawing" xmlns:w10="urn:schemas-microsoft-com:office:word" xmlns:w="http://schemas.openxmlformats.org/wordprocessingml/2006/main" xmlns:w14="http://schemas.microsoft.com/office/word/2010/wordml" xmlns:w15="http://schemas.microsoft.com/office/word/2012/wordml" xmlns:w16se="http://schemas.microsoft.com/office/word/2015/wordml/symex" xmlns:wpg="http://schemas.microsoft.com/office/word/2010/wordprocessingGroup" xmlns:wpi="http://schemas.microsoft.com/office/word/2010/wordprocessingInk" xmlns:wne="http://schemas.microsoft.com/office/word/2006/wordml" xmlns:wps="http://schemas.microsoft.com/office/word/2010/wordprocessingShape" mc:Ignorable="w14 w15 w16se wp14">
   <w:endnote w:type="separator" w:id="-1">
     <w:p>
       <w:r>
@@ -11903,7 +11811,7 @@
 </file>
 
 <file path=word/footer1.xml><?xml version="1.0" encoding="utf-8"?>
-<w:ftr xmlns:wpc="http://schemas.microsoft.com/office/word/2010/wordprocessingCanvas" xmlns:mo="http://schemas.microsoft.com/office/mac/office/2008/main" xmlns:mc="http://schemas.openxmlformats.org/markup-compatibility/2006" xmlns:mv="urn:schemas-microsoft-com:mac:vml" xmlns:o="urn:schemas-microsoft-com:office:office" xmlns:r="http://schemas.openxmlformats.org/officeDocument/2006/relationships" xmlns:m="http://schemas.openxmlformats.org/officeDocument/2006/math" xmlns:v="urn:schemas-microsoft-com:vml" xmlns:wp14="http://schemas.microsoft.com/office/word/2010/wordprocessingDrawing" xmlns:wp="http://schemas.openxmlformats.org/drawingml/2006/wordprocessingDrawing" xmlns:w10="urn:schemas-microsoft-com:office:word" xmlns:w="http://schemas.openxmlformats.org/wordprocessingml/2006/main" xmlns:w14="http://schemas.microsoft.com/office/word/2010/wordml" xmlns:w15="http://schemas.microsoft.com/office/word/2012/wordml" xmlns:wpg="http://schemas.microsoft.com/office/word/2010/wordprocessingGroup" xmlns:wpi="http://schemas.microsoft.com/office/word/2010/wordprocessingInk" xmlns:wne="http://schemas.microsoft.com/office/word/2006/wordml" xmlns:wps="http://schemas.microsoft.com/office/word/2010/wordprocessingShape" mc:Ignorable="w14 w15 wp14">
+<w:ftr xmlns:wpc="http://schemas.microsoft.com/office/word/2010/wordprocessingCanvas" xmlns:cx="http://schemas.microsoft.com/office/drawing/2014/chartex" xmlns:cx1="http://schemas.microsoft.com/office/drawing/2015/9/8/chartex" xmlns:cx2="http://schemas.microsoft.com/office/drawing/2015/10/21/chartex" xmlns:cx3="http://schemas.microsoft.com/office/drawing/2016/5/9/chartex" xmlns:cx4="http://schemas.microsoft.com/office/drawing/2016/5/10/chartex" xmlns:cx5="http://schemas.microsoft.com/office/drawing/2016/5/11/chartex" xmlns:mc="http://schemas.openxmlformats.org/markup-compatibility/2006" xmlns:o="urn:schemas-microsoft-com:office:office" xmlns:r="http://schemas.openxmlformats.org/officeDocument/2006/relationships" xmlns:m="http://schemas.openxmlformats.org/officeDocument/2006/math" xmlns:v="urn:schemas-microsoft-com:vml" xmlns:wp14="http://schemas.microsoft.com/office/word/2010/wordprocessingDrawing" xmlns:wp="http://schemas.openxmlformats.org/drawingml/2006/wordprocessingDrawing" xmlns:w10="urn:schemas-microsoft-com:office:word" xmlns:w="http://schemas.openxmlformats.org/wordprocessingml/2006/main" xmlns:w14="http://schemas.microsoft.com/office/word/2010/wordml" xmlns:w15="http://schemas.microsoft.com/office/word/2012/wordml" xmlns:w16se="http://schemas.microsoft.com/office/word/2015/wordml/symex" xmlns:wpg="http://schemas.microsoft.com/office/word/2010/wordprocessingGroup" xmlns:wpi="http://schemas.microsoft.com/office/word/2010/wordprocessingInk" xmlns:wne="http://schemas.microsoft.com/office/word/2006/wordml" xmlns:wps="http://schemas.microsoft.com/office/word/2010/wordprocessingShape" mc:Ignorable="w14 w15 w16se wp14">
   <w:p>
     <w:pPr>
       <w:pStyle w:val="Pieddepage"/>
@@ -11940,7 +11848,7 @@
 </file>
 
 <file path=word/footer2.xml><?xml version="1.0" encoding="utf-8"?>
-<w:ftr xmlns:wpc="http://schemas.microsoft.com/office/word/2010/wordprocessingCanvas" xmlns:mo="http://schemas.microsoft.com/office/mac/office/2008/main" xmlns:mc="http://schemas.openxmlformats.org/markup-compatibility/2006" xmlns:mv="urn:schemas-microsoft-com:mac:vml" xmlns:o="urn:schemas-microsoft-com:office:office" xmlns:r="http://schemas.openxmlformats.org/officeDocument/2006/relationships" xmlns:m="http://schemas.openxmlformats.org/officeDocument/2006/math" xmlns:v="urn:schemas-microsoft-com:vml" xmlns:wp14="http://schemas.microsoft.com/office/word/2010/wordprocessingDrawing" xmlns:wp="http://schemas.openxmlformats.org/drawingml/2006/wordprocessingDrawing" xmlns:w10="urn:schemas-microsoft-com:office:word" xmlns:w="http://schemas.openxmlformats.org/wordprocessingml/2006/main" xmlns:w14="http://schemas.microsoft.com/office/word/2010/wordml" xmlns:w15="http://schemas.microsoft.com/office/word/2012/wordml" xmlns:wpg="http://schemas.microsoft.com/office/word/2010/wordprocessingGroup" xmlns:wpi="http://schemas.microsoft.com/office/word/2010/wordprocessingInk" xmlns:wne="http://schemas.microsoft.com/office/word/2006/wordml" xmlns:wps="http://schemas.microsoft.com/office/word/2010/wordprocessingShape" mc:Ignorable="w14 w15 wp14">
+<w:ftr xmlns:wpc="http://schemas.microsoft.com/office/word/2010/wordprocessingCanvas" xmlns:cx="http://schemas.microsoft.com/office/drawing/2014/chartex" xmlns:cx1="http://schemas.microsoft.com/office/drawing/2015/9/8/chartex" xmlns:cx2="http://schemas.microsoft.com/office/drawing/2015/10/21/chartex" xmlns:cx3="http://schemas.microsoft.com/office/drawing/2016/5/9/chartex" xmlns:cx4="http://schemas.microsoft.com/office/drawing/2016/5/10/chartex" xmlns:cx5="http://schemas.microsoft.com/office/drawing/2016/5/11/chartex" xmlns:mc="http://schemas.openxmlformats.org/markup-compatibility/2006" xmlns:o="urn:schemas-microsoft-com:office:office" xmlns:r="http://schemas.openxmlformats.org/officeDocument/2006/relationships" xmlns:m="http://schemas.openxmlformats.org/officeDocument/2006/math" xmlns:v="urn:schemas-microsoft-com:vml" xmlns:wp14="http://schemas.microsoft.com/office/word/2010/wordprocessingDrawing" xmlns:wp="http://schemas.openxmlformats.org/drawingml/2006/wordprocessingDrawing" xmlns:w10="urn:schemas-microsoft-com:office:word" xmlns:w="http://schemas.openxmlformats.org/wordprocessingml/2006/main" xmlns:w14="http://schemas.microsoft.com/office/word/2010/wordml" xmlns:w15="http://schemas.microsoft.com/office/word/2012/wordml" xmlns:w16se="http://schemas.microsoft.com/office/word/2015/wordml/symex" xmlns:wpg="http://schemas.microsoft.com/office/word/2010/wordprocessingGroup" xmlns:wpi="http://schemas.microsoft.com/office/word/2010/wordprocessingInk" xmlns:wne="http://schemas.microsoft.com/office/word/2006/wordml" xmlns:wps="http://schemas.microsoft.com/office/word/2010/wordprocessingShape" mc:Ignorable="w14 w15 w16se wp14">
   <w:p>
     <w:pPr>
       <w:pStyle w:val="Pieddepage"/>
@@ -11972,7 +11880,7 @@
         <w:rStyle w:val="Numrodepage"/>
         <w:noProof/>
       </w:rPr>
-      <w:t>2</w:t>
+      <w:t>3</w:t>
     </w:r>
     <w:r>
       <w:rPr>
@@ -11990,7 +11898,7 @@
 </file>
 
 <file path=word/footnotes.xml><?xml version="1.0" encoding="utf-8"?>
-<w:footnotes xmlns:wpc="http://schemas.microsoft.com/office/word/2010/wordprocessingCanvas" xmlns:mo="http://schemas.microsoft.com/office/mac/office/2008/main" xmlns:mc="http://schemas.openxmlformats.org/markup-compatibility/2006" xmlns:mv="urn:schemas-microsoft-com:mac:vml" xmlns:o="urn:schemas-microsoft-com:office:office" xmlns:r="http://schemas.openxmlformats.org/officeDocument/2006/relationships" xmlns:m="http://schemas.openxmlformats.org/officeDocument/2006/math" xmlns:v="urn:schemas-microsoft-com:vml" xmlns:wp14="http://schemas.microsoft.com/office/word/2010/wordprocessingDrawing" xmlns:wp="http://schemas.openxmlformats.org/drawingml/2006/wordprocessingDrawing" xmlns:w10="urn:schemas-microsoft-com:office:word" xmlns:w="http://schemas.openxmlformats.org/wordprocessingml/2006/main" xmlns:w14="http://schemas.microsoft.com/office/word/2010/wordml" xmlns:w15="http://schemas.microsoft.com/office/word/2012/wordml" xmlns:wpg="http://schemas.microsoft.com/office/word/2010/wordprocessingGroup" xmlns:wpi="http://schemas.microsoft.com/office/word/2010/wordprocessingInk" xmlns:wne="http://schemas.microsoft.com/office/word/2006/wordml" xmlns:wps="http://schemas.microsoft.com/office/word/2010/wordprocessingShape" mc:Ignorable="w14 w15 wp14">
+<w:footnotes xmlns:wpc="http://schemas.microsoft.com/office/word/2010/wordprocessingCanvas" xmlns:cx="http://schemas.microsoft.com/office/drawing/2014/chartex" xmlns:cx1="http://schemas.microsoft.com/office/drawing/2015/9/8/chartex" xmlns:cx2="http://schemas.microsoft.com/office/drawing/2015/10/21/chartex" xmlns:cx3="http://schemas.microsoft.com/office/drawing/2016/5/9/chartex" xmlns:cx4="http://schemas.microsoft.com/office/drawing/2016/5/10/chartex" xmlns:cx5="http://schemas.microsoft.com/office/drawing/2016/5/11/chartex" xmlns:mc="http://schemas.openxmlformats.org/markup-compatibility/2006" xmlns:o="urn:schemas-microsoft-com:office:office" xmlns:r="http://schemas.openxmlformats.org/officeDocument/2006/relationships" xmlns:m="http://schemas.openxmlformats.org/officeDocument/2006/math" xmlns:v="urn:schemas-microsoft-com:vml" xmlns:wp14="http://schemas.microsoft.com/office/word/2010/wordprocessingDrawing" xmlns:wp="http://schemas.openxmlformats.org/drawingml/2006/wordprocessingDrawing" xmlns:w10="urn:schemas-microsoft-com:office:word" xmlns:w="http://schemas.openxmlformats.org/wordprocessingml/2006/main" xmlns:w14="http://schemas.microsoft.com/office/word/2010/wordml" xmlns:w15="http://schemas.microsoft.com/office/word/2012/wordml" xmlns:w16se="http://schemas.microsoft.com/office/word/2015/wordml/symex" xmlns:wpg="http://schemas.microsoft.com/office/word/2010/wordprocessingGroup" xmlns:wpi="http://schemas.microsoft.com/office/word/2010/wordprocessingInk" xmlns:wne="http://schemas.microsoft.com/office/word/2006/wordml" xmlns:wps="http://schemas.microsoft.com/office/word/2010/wordprocessingShape" mc:Ignorable="w14 w15 w16se wp14">
   <w:footnote w:type="separator" w:id="-1">
     <w:p>
       <w:r>
@@ -12009,7 +11917,7 @@
 </file>
 
 <file path=word/styles.xml><?xml version="1.0" encoding="utf-8"?>
-<w:styles xmlns:mc="http://schemas.openxmlformats.org/markup-compatibility/2006" xmlns:r="http://schemas.openxmlformats.org/officeDocument/2006/relationships" xmlns:w="http://schemas.openxmlformats.org/wordprocessingml/2006/main" xmlns:w14="http://schemas.microsoft.com/office/word/2010/wordml" xmlns:w15="http://schemas.microsoft.com/office/word/2012/wordml" mc:Ignorable="w14 w15">
+<w:styles xmlns:mc="http://schemas.openxmlformats.org/markup-compatibility/2006" xmlns:r="http://schemas.openxmlformats.org/officeDocument/2006/relationships" xmlns:w="http://schemas.openxmlformats.org/wordprocessingml/2006/main" xmlns:w14="http://schemas.microsoft.com/office/word/2010/wordml" xmlns:w15="http://schemas.microsoft.com/office/word/2012/wordml" xmlns:w16se="http://schemas.microsoft.com/office/word/2015/wordml/symex" mc:Ignorable="w14 w15 w16se">
   <w:docDefaults>
     <w:rPrDefault>
       <w:rPr>
@@ -12021,7 +11929,7 @@
     </w:rPrDefault>
     <w:pPrDefault/>
   </w:docDefaults>
-  <w:latentStyles w:defLockedState="0" w:defUIPriority="99" w:defSemiHidden="0" w:defUnhideWhenUsed="0" w:defQFormat="0" w:count="382">
+  <w:latentStyles w:defLockedState="0" w:defUIPriority="99" w:defSemiHidden="0" w:defUnhideWhenUsed="0" w:defQFormat="0" w:count="374">
     <w:lsdException w:name="Normal" w:uiPriority="0" w:qFormat="1"/>
     <w:lsdException w:name="heading 1" w:uiPriority="9" w:qFormat="1"/>
     <w:lsdException w:name="heading 2" w:semiHidden="1" w:uiPriority="9" w:unhideWhenUsed="1" w:qFormat="1"/>
@@ -12178,15 +12086,6 @@
     <w:lsdException w:name="Balloon Text" w:semiHidden="1" w:unhideWhenUsed="1"/>
     <w:lsdException w:name="Table Grid" w:uiPriority="39"/>
     <w:lsdException w:name="Table Theme" w:semiHidden="1" w:unhideWhenUsed="1"/>
-    <w:lsdException w:name="Note Level 1" w:semiHidden="1" w:unhideWhenUsed="1"/>
-    <w:lsdException w:name="Note Level 2" w:semiHidden="1" w:unhideWhenUsed="1"/>
-    <w:lsdException w:name="Note Level 3" w:semiHidden="1" w:unhideWhenUsed="1"/>
-    <w:lsdException w:name="Note Level 4" w:semiHidden="1" w:unhideWhenUsed="1"/>
-    <w:lsdException w:name="Note Level 5" w:semiHidden="1" w:unhideWhenUsed="1"/>
-    <w:lsdException w:name="Note Level 6" w:semiHidden="1" w:unhideWhenUsed="1"/>
-    <w:lsdException w:name="Note Level 7" w:semiHidden="1" w:unhideWhenUsed="1"/>
-    <w:lsdException w:name="Note Level 8" w:semiHidden="1" w:unhideWhenUsed="1"/>
-    <w:lsdException w:name="Note Level 9" w:semiHidden="1" w:unhideWhenUsed="1"/>
     <w:lsdException w:name="Placeholder Text" w:semiHidden="1"/>
     <w:lsdException w:name="No Spacing" w:uiPriority="1" w:qFormat="1"/>
     <w:lsdException w:name="Light Shading" w:uiPriority="60"/>
@@ -12700,7 +12599,6 @@
     <w:uiPriority w:val="39"/>
     <w:rsid w:val="00D66003"/>
     <w:tblPr>
-      <w:tblInd w:w="0" w:type="dxa"/>
       <w:tblBorders>
         <w:top w:val="single" w:sz="4" w:space="0" w:color="auto"/>
         <w:left w:val="single" w:sz="4" w:space="0" w:color="auto"/>
@@ -12709,12 +12607,6 @@
         <w:insideH w:val="single" w:sz="4" w:space="0" w:color="auto"/>
         <w:insideV w:val="single" w:sz="4" w:space="0" w:color="auto"/>
       </w:tblBorders>
-      <w:tblCellMar>
-        <w:top w:w="0" w:type="dxa"/>
-        <w:left w:w="108" w:type="dxa"/>
-        <w:bottom w:w="0" w:type="dxa"/>
-        <w:right w:w="108" w:type="dxa"/>
-      </w:tblCellMar>
     </w:tblPr>
   </w:style>
   <w:style w:type="character" w:styleId="Textedelespacerserv">

</xml_diff>